<commit_message>
Changed Arcade Game to Joust
</commit_message>
<xml_diff>
--- a/Homework/ArcadeGame/ArcadeGame.docx
+++ b/Homework/ArcadeGame/ArcadeGame.docx
@@ -1,46 +1,50 @@
 
 <file path=word/document.xml><?xml version="1.0" encoding="utf-8"?>
-<w:document xmlns:wpc="http://schemas.microsoft.com/office/word/2010/wordprocessingCanvas" xmlns:cx="http://schemas.microsoft.com/office/drawing/2014/chartex" xmlns:cx1="http://schemas.microsoft.com/office/drawing/2015/9/8/chartex" xmlns:cx2="http://schemas.microsoft.com/office/drawing/2015/10/21/chartex" xmlns:cx3="http://schemas.microsoft.com/office/drawing/2016/5/9/chartex" xmlns:cx4="http://schemas.microsoft.com/office/drawing/2016/5/10/chartex" xmlns:cx5="http://schemas.microsoft.com/office/drawing/2016/5/11/chartex" xmlns:cx6="http://schemas.microsoft.com/office/drawing/2016/5/12/chartex" xmlns:cx7="http://schemas.microsoft.com/office/drawing/2016/5/13/chartex" xmlns:cx8="http://schemas.microsoft.com/office/drawing/2016/5/14/chartex" xmlns:mc="http://schemas.openxmlformats.org/markup-compatibility/2006" xmlns:aink="http://schemas.microsoft.com/office/drawing/2016/ink" xmlns:am3d="http://schemas.microsoft.com/office/drawing/2017/model3d" xmlns:o="urn:schemas-microsoft-com:office:office" xmlns:r="http://schemas.openxmlformats.org/officeDocument/2006/relationships" xmlns:m="http://schemas.openxmlformats.org/officeDocument/2006/math" xmlns:v="urn:schemas-microsoft-com:vml" xmlns:wp14="http://schemas.microsoft.com/office/word/2010/wordprocessingDrawing" xmlns:wp="http://schemas.openxmlformats.org/drawingml/2006/wordprocessingDrawing" xmlns:w10="urn:schemas-microsoft-com:office:word" xmlns:w="http://schemas.openxmlformats.org/wordprocessingml/2006/main" xmlns:w14="http://schemas.microsoft.com/office/word/2010/wordml" xmlns:w15="http://schemas.microsoft.com/office/word/2012/wordml" xmlns:w16cid="http://schemas.microsoft.com/office/word/2016/wordml/cid" xmlns:w16se="http://schemas.microsoft.com/office/word/2015/wordml/symex" xmlns:wpg="http://schemas.microsoft.com/office/word/2010/wordprocessingGroup" xmlns:wpi="http://schemas.microsoft.com/office/word/2010/wordprocessingInk" xmlns:wne="http://schemas.microsoft.com/office/word/2006/wordml" xmlns:wps="http://schemas.microsoft.com/office/word/2010/wordprocessingShape" mc:Ignorable="w14 w15 w16se w16cid wp14">
+<w:document xmlns:wpc="http://schemas.microsoft.com/office/word/2010/wordprocessingCanvas" xmlns:cx="http://schemas.microsoft.com/office/drawing/2014/chartex" xmlns:cx1="http://schemas.microsoft.com/office/drawing/2015/9/8/chartex" xmlns:cx2="http://schemas.microsoft.com/office/drawing/2015/10/21/chartex" xmlns:cx3="http://schemas.microsoft.com/office/drawing/2016/5/9/chartex" xmlns:cx4="http://schemas.microsoft.com/office/drawing/2016/5/10/chartex" xmlns:cx5="http://schemas.microsoft.com/office/drawing/2016/5/11/chartex" xmlns:cx6="http://schemas.microsoft.com/office/drawing/2016/5/12/chartex" xmlns:cx7="http://schemas.microsoft.com/office/drawing/2016/5/13/chartex" xmlns:cx8="http://schemas.microsoft.com/office/drawing/2016/5/14/chartex" xmlns:mc="http://schemas.openxmlformats.org/markup-compatibility/2006" xmlns:aink="http://schemas.microsoft.com/office/drawing/2016/ink" xmlns:am3d="http://schemas.microsoft.com/office/drawing/2017/model3d" xmlns:o="urn:schemas-microsoft-com:office:office" xmlns:r="http://schemas.openxmlformats.org/officeDocument/2006/relationships" xmlns:m="http://schemas.openxmlformats.org/officeDocument/2006/math" xmlns:v="urn:schemas-microsoft-com:vml" xmlns:wp14="http://schemas.microsoft.com/office/word/2010/wordprocessingDrawing" xmlns:wp="http://schemas.openxmlformats.org/drawingml/2006/wordprocessingDrawing" xmlns:w10="urn:schemas-microsoft-com:office:word" xmlns:w="http://schemas.openxmlformats.org/wordprocessingml/2006/main" xmlns:w14="http://schemas.microsoft.com/office/word/2010/wordml" xmlns:w15="http://schemas.microsoft.com/office/word/2012/wordml" xmlns:w16cid="http://schemas.microsoft.com/office/word/2016/wordml/cid" xmlns:w16se="http://schemas.microsoft.com/office/word/2015/wordml/symex" xmlns:wpg="http://schemas.microsoft.com/office/word/2010/wordprocessingGroup" xmlns:wpi="http://schemas.microsoft.com/office/word/2010/wordprocessingInk" xmlns:wne="http://schemas.microsoft.com/office/word/2006/wordml" xmlns:wps="http://schemas.microsoft.com/office/word/2010/wordprocessingShape" xmlns:a="http://schemas.openxmlformats.org/drawingml/2006/main" xmlns:pic="http://schemas.openxmlformats.org/drawingml/2006/picture" xmlns:a14="http://schemas.microsoft.com/office/drawing/2010/main" mc:Ignorable="w14 w15 w16se w16cid wp14">
   <w:body>
     <w:p>
       <w:pPr>
         <w:pStyle w:val="Title"/>
       </w:pPr>
       <w:r>
-        <w:t>CSSE220 BubbleBobble programming assignment – Team Project</w:t>
-      </w:r>
-    </w:p>
-    <w:p>
-      <w:pPr>
+        <w:rPr/>
+        <w:t xml:space="preserve">CSSE220 </w:t>
+      </w:r>
+      <w:r>
+        <w:rPr/>
+        <w:t>Joust</w:t>
+      </w:r>
+      <w:r>
+        <w:rPr/>
+        <w:t xml:space="preserve"> programming assignment – Team Project</w:t>
+      </w:r>
+    </w:p>
+    <w:p>
+      <w:pPr>
+        <w:pStyle w:val="Normal"/>
         <w:jc w:val="center"/>
-        <w:rPr>
-          <w:b/>
-        </w:rPr>
-      </w:pPr>
-      <w:r>
-        <w:rPr>
-          <w:noProof/>
-        </w:rPr>
+      </w:pPr>
+      <w:r>
         <w:drawing>
-          <wp:inline distT="0" distB="0" distL="0" distR="0" wp14:anchorId="68DF0523" wp14:editId="01654E0A">
-            <wp:extent cx="4572000" cy="2571750"/>
+          <wp:inline wp14:editId="523959E1" wp14:anchorId="0F84A1B8">
+            <wp:extent cx="5556250" cy="4352396"/>
             <wp:effectExtent l="0" t="0" r="0" b="0"/>
-            <wp:docPr id="243364437" name="picture"/>
+            <wp:docPr id="1422638576" name="" title="https://upload.wikimedia.org/wikipedia/en/f/f2/Joustarcadegame.png"/>
             <wp:cNvGraphicFramePr>
-              <a:graphicFrameLocks xmlns:a="http://schemas.openxmlformats.org/drawingml/2006/main" noChangeAspect="1"/>
+              <a:graphicFrameLocks noChangeAspect="1"/>
             </wp:cNvGraphicFramePr>
-            <a:graphic xmlns:a="http://schemas.openxmlformats.org/drawingml/2006/main">
+            <a:graphic>
               <a:graphicData uri="http://schemas.openxmlformats.org/drawingml/2006/picture">
-                <pic:pic xmlns:pic="http://schemas.openxmlformats.org/drawingml/2006/picture">
+                <pic:pic>
                   <pic:nvPicPr>
-                    <pic:cNvPr id="0" name="picture"/>
+                    <pic:cNvPr id="0" name=""/>
                     <pic:cNvPicPr/>
                   </pic:nvPicPr>
                   <pic:blipFill>
-                    <a:blip r:embed="rId6">
+                    <a:blip r:embed="R863d7fcd17fd49c2">
                       <a:extLst>
-                        <a:ext uri="{28A0092B-C50C-407E-A947-70E740481C1C}">
-                          <a14:useLocalDpi xmlns:a14="http://schemas.microsoft.com/office/drawing/2010/main" val="0"/>
+                        <a:ext xmlns:a="http://schemas.openxmlformats.org/drawingml/2006/main" uri="{28A0092B-C50C-407E-A947-70E740481C1C}">
+                          <a14:useLocalDpi val="0"/>
                         </a:ext>
                       </a:extLst>
                     </a:blip>
@@ -51,7 +55,7 @@
                   <pic:spPr>
                     <a:xfrm>
                       <a:off x="0" y="0"/>
-                      <a:ext cx="4572000" cy="2571750"/>
+                      <a:ext cx="5556250" cy="4352396"/>
                     </a:xfrm>
                     <a:prstGeom prst="rect">
                       <a:avLst/>
@@ -69,18 +73,32 @@
         <w:jc w:val="center"/>
       </w:pPr>
       <w:r>
-        <w:t>You will write a game that is patterned off the Bubble Bobble game.  You can find a description of the game, and much more information here:</w:t>
-      </w:r>
-    </w:p>
-    <w:p>
-      <w:pPr>
+        <w:rPr/>
+        <w:t xml:space="preserve">You will write a game that is patterned off the </w:t>
+      </w:r>
+      <w:r>
+        <w:rPr/>
+        <w:t>Joust</w:t>
+      </w:r>
+      <w:r>
+        <w:rPr/>
+        <w:t xml:space="preserve"> game.  You can find a description of the game, and much more information here:</w:t>
+      </w:r>
+    </w:p>
+    <w:p>
+      <w:pPr>
+        <w:pStyle w:val="Normal"/>
         <w:jc w:val="center"/>
       </w:pPr>
       <w:r>
         <w:rPr>
-          <w:rFonts w:ascii="Calibri" w:eastAsia="Calibri" w:hAnsi="Calibri" w:cs="Calibri"/>
+          <w:rFonts w:ascii="Calibri" w:hAnsi="Calibri" w:eastAsia="Calibri" w:cs="Calibri"/>
+          <w:noProof w:val="0"/>
+          <w:sz w:val="22"/>
+          <w:szCs w:val="22"/>
+          <w:lang w:val="en-US"/>
         </w:rPr>
-        <w:t>https://en.wikipedia.org/wiki/Bubble_Bobble</w:t>
+        <w:t>https://en.wikipedia.org/wiki/Joust_%28video_game%29</w:t>
       </w:r>
     </w:p>
     <w:p>
@@ -88,6 +106,7 @@
         <w:jc w:val="center"/>
       </w:pPr>
       <w:r>
+        <w:rPr/>
         <w:t>You can also find an online playable version of the game here:</w:t>
       </w:r>
     </w:p>
@@ -110,19 +129,32 @@
       <w:sdtContent>
         <w:p>
           <w:pPr>
+            <w:pStyle w:val="Normal"/>
             <w:jc w:val="center"/>
           </w:pPr>
-          <w:hyperlink r:id="rId7">
-            <w:r>
-              <w:rPr>
-                <w:rStyle w:val="Hyperlink"/>
-                <w:rFonts w:ascii="Arial" w:eastAsia="Arial" w:hAnsi="Arial" w:cs="Arial"/>
-                <w:sz w:val="19"/>
-                <w:szCs w:val="19"/>
-              </w:rPr>
-              <w:t>https://www.classicgamesarcade.com/game/21605/bubble-bobble.html</w:t>
-            </w:r>
-          </w:hyperlink>
+          <w:r>
+            <w:rPr>
+              <w:rFonts w:ascii="Calibri" w:hAnsi="Calibri" w:eastAsia="Calibri" w:cs="Calibri"/>
+              <w:noProof w:val="0"/>
+              <w:sz w:val="22"/>
+              <w:szCs w:val="22"/>
+              <w:lang w:val="en-US"/>
+            </w:rPr>
+            <w:t>http://www.free80sarcade.com/joust.php</w:t>
+          </w:r>
+        </w:p>
+        <w:p w14:noSpellErr="1">
+          <w:pPr>
+            <w:jc w:val="center"/>
+          </w:pPr>
+          <w:r>
+            <w:rPr>
+              <w:rFonts w:ascii="Arial" w:hAnsi="Arial" w:eastAsia="Arial" w:cs="Arial"/>
+              <w:sz w:val="19"/>
+              <w:szCs w:val="19"/>
+            </w:rPr>
+            <w:t>https://www.classicgamesarcade.com/game/21605/bubble-bobble.html</w:t>
+          </w:r>
         </w:p>
         <w:p>
           <w:pPr>
@@ -1248,7 +1280,7 @@
       <w:pPr>
         <w:pStyle w:val="Heading1"/>
       </w:pPr>
-      <w:bookmarkStart w:id="0" w:name="_Toc338508460"/>
+      <w:bookmarkStart w:name="_Toc338508460" w:id="0"/>
       <w:r>
         <w:lastRenderedPageBreak/>
         <w:t>Esse</w:t>
@@ -1282,9 +1314,19 @@
           <w:ilvl w:val="0"/>
           <w:numId w:val="1"/>
         </w:numPr>
-      </w:pPr>
-      <w:r>
-        <w:t>A “hero” who moves and jumps, stands on platforms, falls</w:t>
+        <w:rPr/>
+      </w:pPr>
+      <w:r>
+        <w:rPr/>
+        <w:t xml:space="preserve">A “hero” who moves and </w:t>
+      </w:r>
+      <w:r>
+        <w:rPr/>
+        <w:t>flies</w:t>
+      </w:r>
+      <w:r>
+        <w:rPr/>
+        <w:t>, stands on platforms, falls</w:t>
       </w:r>
     </w:p>
     <w:p>
@@ -1294,11 +1336,30 @@
           <w:ilvl w:val="0"/>
           <w:numId w:val="1"/>
         </w:numPr>
-        <w:spacing w:after="0"/>
-      </w:pPr>
-      <w:r>
-        <w:t>The ability to fire bubbles</w:t>
-      </w:r>
+        <w:rPr/>
+      </w:pPr>
+      <w:r>
+        <w:rPr/>
+        <w:t xml:space="preserve">The classic game a bunch of monster types.  Your game needs only 2 monsters, movement does not need to match the movement of the original game, but monsters should be able to </w:t>
+      </w:r>
+      <w:r>
+        <w:rPr/>
+        <w:t>fly, try to attack</w:t>
+      </w:r>
+      <w:r>
+        <w:rPr/>
+        <w:t xml:space="preserve"> and should not get stuck.  The second type of monster should be able to shoot</w:t>
+      </w:r>
+      <w:r>
+        <w:rPr/>
+        <w:t xml:space="preserve"> (note that this not the case in classic joust)</w:t>
+      </w:r>
+      <w:r>
+        <w:rPr/>
+        <w:t>.</w:t>
+      </w:r>
+      <w:bookmarkStart w:name="_GoBack" w:id="1"/>
+      <w:bookmarkEnd w:id="1"/>
     </w:p>
     <w:p>
       <w:pPr>
@@ -1307,17 +1368,11 @@
           <w:ilvl w:val="0"/>
           <w:numId w:val="1"/>
         </w:numPr>
-      </w:pPr>
-      <w:r>
-        <w:t>The classic game a bunch of monster types.  Your game needs only 2 monsters</w:t>
-      </w:r>
-      <w:r>
-        <w:t>,</w:t>
-      </w:r>
-      <w:bookmarkStart w:id="1" w:name="_GoBack"/>
-      <w:bookmarkEnd w:id="1"/>
-      <w:r>
-        <w:t xml:space="preserve"> movement does not need to match the movement of the original game, but monsters should be able to jump and should not get stuck in corners.  The second type of monster should be able to shoot.</w:t>
+        <w:rPr/>
+      </w:pPr>
+      <w:r>
+        <w:rPr/>
+        <w:t xml:space="preserve">When a player and an enemy collide, the higher jousting  lance should win.  </w:t>
       </w:r>
     </w:p>
     <w:p>
@@ -1327,9 +1382,51 @@
           <w:ilvl w:val="0"/>
           <w:numId w:val="1"/>
         </w:numPr>
-      </w:pPr>
-      <w:r>
-        <w:t>Monsters that are hit by bubbles should be trapped and float slowly to the top of the screen.  Trapped monsters when touched by the players should be killed.  Eventually, if not touched by the players trapped monsters should be freed.</w:t>
+        <w:rPr/>
+      </w:pPr>
+      <w:r>
+        <w:rPr/>
+        <w:t xml:space="preserve">Monsters that are </w:t>
+      </w:r>
+      <w:r>
+        <w:rPr/>
+        <w:t>killed</w:t>
+      </w:r>
+      <w:r>
+        <w:rPr/>
+        <w:t xml:space="preserve"> should </w:t>
+      </w:r>
+      <w:r>
+        <w:rPr/>
+        <w:t>drop eggs</w:t>
+      </w:r>
+      <w:r>
+        <w:rPr/>
+        <w:t xml:space="preserve">. </w:t>
+      </w:r>
+      <w:r>
+        <w:rPr/>
+        <w:t>Collecting eggs should earn the player points</w:t>
+      </w:r>
+      <w:r>
+        <w:rPr/>
+        <w:t xml:space="preserve">.  Eventually, if not touched by the players </w:t>
+      </w:r>
+      <w:r>
+        <w:rPr/>
+        <w:t>eggs</w:t>
+      </w:r>
+      <w:r>
+        <w:rPr/>
+        <w:t xml:space="preserve"> should be</w:t>
+      </w:r>
+      <w:r>
+        <w:rPr/>
+        <w:t>come monsters</w:t>
+      </w:r>
+      <w:r>
+        <w:rPr/>
+        <w:t>.</w:t>
       </w:r>
     </w:p>
     <w:p>
@@ -1339,9 +1436,26 @@
           <w:ilvl w:val="0"/>
           <w:numId w:val="1"/>
         </w:numPr>
-      </w:pPr>
-      <w:r>
-        <w:t>When killed monsters should drop fruit.  Picking up fruit should give the player points.</w:t>
+        <w:rPr/>
+      </w:pPr>
+      <w:r>
+        <w:rPr>
+          <w:i w:val="1"/>
+          <w:iCs w:val="1"/>
+        </w:rPr>
+        <w:t>Y</w:t>
+      </w:r>
+      <w:r>
+        <w:rPr/>
+        <w:t xml:space="preserve">our game should load pre-created levels with planned configurations of the board and enemies.  Different levels should have different numbers of monsters and different </w:t>
+      </w:r>
+      <w:r>
+        <w:rPr/>
+        <w:t>configuration of platforms (again, this is not the case in classic joust)</w:t>
+      </w:r>
+      <w:r>
+        <w:rPr/>
+        <w:t>.  A level should be representable by a text file. Such a file can be passed to a Level constructor method to create that level. A level file should include the starting locations of the hero, monster. When the user selects "Play Game", the program should open the Level 1 file, and build the board layout based on what is in that file.  Your levels do NOT need to scroll.</w:t>
       </w:r>
     </w:p>
     <w:p>
@@ -1351,16 +1465,15 @@
           <w:ilvl w:val="0"/>
           <w:numId w:val="1"/>
         </w:numPr>
-      </w:pPr>
-      <w:r>
-        <w:rPr>
-          <w:i/>
-          <w:iCs/>
-        </w:rPr>
-        <w:t>Y</w:t>
-      </w:r>
-      <w:r>
-        <w:t>our game should load pre-created levels with planned configurations of the board and enemies.  Different levels should have different numbers of monsters and different positions of tunnels.  You do not have to exactly match the levels of the real game.  A level should be representable by a text file. Such a file can be passed to a Level constructor method to create that level. A level file should include the starting locations of the hero, monsters, and power-ups. When the user selects "Play Game", the program should open the Level 1 file, and build the board layout based on what is in that file.  Your levels do NOT need to scroll.</w:t>
+        <w:rPr/>
+      </w:pPr>
+      <w:r>
+        <w:rPr/>
+        <w:t>Loosing jousts</w:t>
+      </w:r>
+      <w:r>
+        <w:rPr/>
+        <w:t xml:space="preserve"> kills the hero.  When the hero dies, he and the monsters return to the start position.  After a certain number of deaths, the player loses and must restart the game from the beginning.</w:t>
       </w:r>
     </w:p>
     <w:p>
@@ -1372,13 +1485,7 @@
         </w:numPr>
       </w:pPr>
       <w:r>
-        <w:t xml:space="preserve">Contact with the monsters kills the hero.  When the hero dies, he and the monsters return to the start position.  After a certain number of deaths, the player loses and </w:t>
-      </w:r>
-      <w:r>
-        <w:t>must</w:t>
-      </w:r>
-      <w:r>
-        <w:t xml:space="preserve"> restart the game from the beginning.</w:t>
+        <w:t>Defeating all the enemies on the level should take you to the next level.</w:t>
       </w:r>
     </w:p>
     <w:p>
@@ -1390,7 +1497,7 @@
         </w:numPr>
       </w:pPr>
       <w:r>
-        <w:t>Defeating all the enemies on the level should take you to the next level.</w:t>
+        <w:t>The game should have a score that’s displayed.  Killing monsters should increase the score.</w:t>
       </w:r>
     </w:p>
     <w:p>
@@ -1402,18 +1509,6 @@
         </w:numPr>
       </w:pPr>
       <w:r>
-        <w:t>The game should have a score that’s displayed.  Killing monsters should increase the score.</w:t>
-      </w:r>
-    </w:p>
-    <w:p>
-      <w:pPr>
-        <w:pStyle w:val="ListParagraph"/>
-        <w:numPr>
-          <w:ilvl w:val="0"/>
-          <w:numId w:val="1"/>
-        </w:numPr>
-      </w:pPr>
-      <w:r>
         <w:t xml:space="preserve">Pressing the U key should cause the game to go up to the next level; the D key takes you down to the previous level. These features are not in the sample game, but they will be very helpful for your (and your instructor's) testing of your game. </w:t>
       </w:r>
     </w:p>
@@ -1422,7 +1517,7 @@
       <w:pPr>
         <w:pStyle w:val="Heading2"/>
       </w:pPr>
-      <w:bookmarkStart w:id="2" w:name="_Toc338508461"/>
+      <w:bookmarkStart w:name="_Toc338508461" w:id="2"/>
       <w:r>
         <w:t>Nice features to add</w:t>
       </w:r>
@@ -1452,7 +1547,7 @@
       <w:pPr>
         <w:pStyle w:val="Heading3"/>
       </w:pPr>
-      <w:bookmarkStart w:id="3" w:name="_Toc338508462"/>
+      <w:bookmarkStart w:name="_Toc338508462" w:id="3"/>
       <w:r>
         <w:t>Additional featur</w:t>
       </w:r>
@@ -1496,11 +1591,30 @@
           <w:numId w:val="2"/>
         </w:numPr>
         <w:rPr>
-          <w:b/>
+          <w:b w:val="1"/>
+          <w:bCs w:val="1"/>
         </w:rPr>
       </w:pPr>
       <w:r>
+        <w:rPr/>
         <w:t>Different kinds of weapons</w:t>
+      </w:r>
+    </w:p>
+    <w:p>
+      <w:pPr>
+        <w:pStyle w:val="ListParagraph"/>
+        <w:numPr>
+          <w:ilvl w:val="0"/>
+          <w:numId w:val="2"/>
+        </w:numPr>
+        <w:rPr>
+          <w:b w:val="1"/>
+          <w:bCs w:val="1"/>
+        </w:rPr>
+      </w:pPr>
+      <w:r>
+        <w:rPr/>
+        <w:t>More than one player at once</w:t>
       </w:r>
     </w:p>
     <w:p>
@@ -1643,7 +1757,7 @@
       <w:pPr>
         <w:pStyle w:val="Heading1"/>
       </w:pPr>
-      <w:bookmarkStart w:id="4" w:name="_Toc338508466"/>
+      <w:bookmarkStart w:name="_Toc338508466" w:id="4"/>
       <w:r>
         <w:t>Milestones</w:t>
       </w:r>
@@ -1680,7 +1794,7 @@
       <w:pPr>
         <w:pStyle w:val="Heading2"/>
       </w:pPr>
-      <w:bookmarkStart w:id="5" w:name="_Toc338508467"/>
+      <w:bookmarkStart w:name="_Toc338508467" w:id="5"/>
       <w:r>
         <w:t>Milestone</w:t>
       </w:r>
@@ -1738,7 +1852,7 @@
       <w:pPr>
         <w:pStyle w:val="Heading2"/>
       </w:pPr>
-      <w:bookmarkStart w:id="6" w:name="_Toc338508468"/>
+      <w:bookmarkStart w:name="_Toc338508468" w:id="6"/>
       <w:r>
         <w:t>Milestone</w:t>
       </w:r>
@@ -1779,12 +1893,21 @@
           <w:numId w:val="3"/>
         </w:numPr>
         <w:rPr>
-          <w:i/>
-          <w:iCs/>
+          <w:i w:val="1"/>
+          <w:iCs w:val="1"/>
         </w:rPr>
       </w:pPr>
       <w:r>
-        <w:t>A hero that can move jump, land on platforms, fall</w:t>
+        <w:rPr/>
+        <w:t xml:space="preserve">A hero that can move </w:t>
+      </w:r>
+      <w:r>
+        <w:rPr/>
+        <w:t>fly</w:t>
+      </w:r>
+      <w:r>
+        <w:rPr/>
+        <w:t>, land on platforms, fall</w:t>
       </w:r>
     </w:p>
     <w:p>
@@ -1794,9 +1917,10 @@
           <w:ilvl w:val="0"/>
           <w:numId w:val="3"/>
         </w:numPr>
-      </w:pPr>
-      <w:r>
-        <w:lastRenderedPageBreak/>
+        <w:rPr/>
+      </w:pPr>
+      <w:r>
+        <w:rPr/>
         <w:t>Levels that are loaded from a file</w:t>
       </w:r>
     </w:p>
@@ -1807,8 +1931,10 @@
           <w:ilvl w:val="0"/>
           <w:numId w:val="3"/>
         </w:numPr>
-      </w:pPr>
-      <w:r>
+        <w:rPr/>
+      </w:pPr>
+      <w:r>
+        <w:rPr/>
         <w:t>Switching between levels with U and D</w:t>
       </w:r>
     </w:p>
@@ -1816,7 +1942,7 @@
       <w:pPr>
         <w:pStyle w:val="Heading2"/>
       </w:pPr>
-      <w:bookmarkStart w:id="7" w:name="_Toc338508469"/>
+      <w:bookmarkStart w:name="_Toc338508469" w:id="7"/>
       <w:r>
         <w:t>Milestone</w:t>
       </w:r>
@@ -1833,10 +1959,100 @@
       </w:pPr>
       <w:r>
         <w:rPr>
-          <w:i/>
-          <w:iCs/>
+          <w:i w:val="1"/>
+          <w:iCs w:val="1"/>
         </w:rPr>
         <w:t>Minimum functionality:</w:t>
+      </w:r>
+    </w:p>
+    <w:p>
+      <w:pPr>
+        <w:pStyle w:val="ListParagraph"/>
+        <w:numPr>
+          <w:ilvl w:val="0"/>
+          <w:numId w:val="3"/>
+        </w:numPr>
+        <w:rPr>
+          <w:i w:val="1"/>
+          <w:iCs w:val="1"/>
+        </w:rPr>
+      </w:pPr>
+      <w:r>
+        <w:rPr/>
+        <w:t>2 kinds of Monsters that move in a reasonable way and shoot bullets</w:t>
+      </w:r>
+    </w:p>
+    <w:p>
+      <w:pPr>
+        <w:pStyle w:val="ListParagraph"/>
+        <w:numPr>
+          <w:ilvl w:val="0"/>
+          <w:numId w:val="3"/>
+        </w:numPr>
+        <w:rPr>
+          <w:i w:val="1"/>
+          <w:iCs w:val="1"/>
+        </w:rPr>
+      </w:pPr>
+      <w:r>
+        <w:rPr/>
+        <w:t xml:space="preserve">You might want to get started on basic collisions (e.g. </w:t>
+      </w:r>
+      <w:r>
+        <w:rPr/>
+        <w:t>monsters</w:t>
+      </w:r>
+      <w:r>
+        <w:rPr/>
+        <w:t xml:space="preserve"> kill hero) but it won’t be checked till next cycle</w:t>
+      </w:r>
+    </w:p>
+    <w:p>
+      <w:pPr>
+        <w:pStyle w:val="Heading2"/>
+      </w:pPr>
+      <w:bookmarkStart w:name="_Toc338508470" w:id="8"/>
+      <w:r>
+        <w:t>Milestone</w:t>
+      </w:r>
+      <w:r>
+        <w:t xml:space="preserve"> 3: Collisions</w:t>
+      </w:r>
+      <w:bookmarkEnd w:id="8"/>
+    </w:p>
+    <w:p>
+      <w:pPr>
+        <w:rPr>
+          <w:i/>
+        </w:rPr>
+      </w:pPr>
+      <w:r>
+        <w:rPr>
+          <w:i w:val="1"/>
+          <w:iCs w:val="1"/>
+        </w:rPr>
+        <w:t>Minimum functionality:</w:t>
+      </w:r>
+    </w:p>
+    <w:p>
+      <w:pPr>
+        <w:pStyle w:val="ListParagraph"/>
+        <w:numPr>
+          <w:ilvl w:val="0"/>
+          <w:numId w:val="3"/>
+        </w:numPr>
+        <w:bidi w:val="0"/>
+        <w:spacing w:before="0" w:beforeAutospacing="off" w:after="0" w:afterAutospacing="off" w:line="276" w:lineRule="auto"/>
+        <w:ind w:left="720" w:right="0" w:hanging="360"/>
+        <w:jc w:val="left"/>
+        <w:rPr>
+          <w:sz w:val="22"/>
+          <w:szCs w:val="22"/>
+        </w:rPr>
+      </w:pPr>
+      <w:r>
+        <w:rPr/>
+        <w:t>Jousting</w:t>
       </w:r>
     </w:p>
     <w:p>
@@ -1847,9 +2063,55 @@
           <w:numId w:val="3"/>
         </w:numPr>
         <w:spacing w:after="0"/>
-      </w:pPr>
-      <w:r>
-        <w:t>Hero shoots bubbles</w:t>
+        <w:rPr/>
+      </w:pPr>
+      <w:r>
+        <w:rPr/>
+        <w:t xml:space="preserve">Trapping monsters, getting </w:t>
+      </w:r>
+      <w:r>
+        <w:rPr/>
+        <w:t>eggs</w:t>
+      </w:r>
+      <w:r>
+        <w:rPr/>
+        <w:t>, monsters freeing themselves</w:t>
+      </w:r>
+    </w:p>
+    <w:p>
+      <w:pPr>
+        <w:pStyle w:val="Heading2"/>
+      </w:pPr>
+      <w:bookmarkStart w:name="_Toc338508471" w:id="9"/>
+      <w:r>
+        <w:t>Milestone</w:t>
+      </w:r>
+      <w:r>
+        <w:t xml:space="preserve"> </w:t>
+      </w:r>
+      <w:r>
+        <w:t>4</w:t>
+      </w:r>
+      <w:r>
+        <w:t xml:space="preserve">: </w:t>
+      </w:r>
+      <w:r>
+        <w:t>Extras!</w:t>
+      </w:r>
+      <w:bookmarkEnd w:id="9"/>
+    </w:p>
+    <w:p>
+      <w:pPr>
+        <w:rPr>
+          <w:i/>
+        </w:rPr>
+      </w:pPr>
+      <w:r>
+        <w:rPr>
+          <w:i/>
+          <w:iCs/>
+        </w:rPr>
+        <w:t>Minimum functionality:</w:t>
       </w:r>
     </w:p>
     <w:p>
@@ -1860,12 +2122,13 @@
           <w:numId w:val="3"/>
         </w:numPr>
         <w:rPr>
-          <w:i/>
-          <w:iCs/>
+          <w:i w:val="1"/>
+          <w:iCs w:val="1"/>
         </w:rPr>
       </w:pPr>
       <w:r>
-        <w:t>2 kinds of Monsters that move in a reasonable way and shoot bullets</w:t>
+        <w:rPr/>
+        <w:t>Moving between levels on monster killing</w:t>
       </w:r>
     </w:p>
     <w:p>
@@ -1876,107 +2139,13 @@
           <w:numId w:val="3"/>
         </w:numPr>
         <w:rPr>
-          <w:i/>
-          <w:iCs/>
+          <w:i w:val="1"/>
+          <w:iCs w:val="1"/>
         </w:rPr>
       </w:pPr>
       <w:r>
-        <w:t xml:space="preserve">You might want to get started on basic collisions (e.g. </w:t>
-      </w:r>
-      <w:r>
-        <w:t>monsters</w:t>
-      </w:r>
-      <w:r>
-        <w:t xml:space="preserve"> kill hero) but it won’t be checked till next cycle</w:t>
-      </w:r>
-    </w:p>
-    <w:p>
-      <w:pPr>
-        <w:pStyle w:val="Heading2"/>
-      </w:pPr>
-      <w:bookmarkStart w:id="8" w:name="_Toc338508470"/>
-      <w:r>
-        <w:t>Milestone</w:t>
-      </w:r>
-      <w:r>
-        <w:t xml:space="preserve"> 3: Collisions</w:t>
-      </w:r>
-      <w:bookmarkEnd w:id="8"/>
-    </w:p>
-    <w:p>
-      <w:pPr>
-        <w:rPr>
-          <w:i/>
-        </w:rPr>
-      </w:pPr>
-      <w:r>
-        <w:rPr>
-          <w:i/>
-          <w:iCs/>
-        </w:rPr>
-        <w:t>Minimum functionality:</w:t>
-      </w:r>
-    </w:p>
-    <w:p>
-      <w:pPr>
-        <w:pStyle w:val="ListParagraph"/>
-        <w:numPr>
-          <w:ilvl w:val="0"/>
-          <w:numId w:val="3"/>
-        </w:numPr>
-        <w:spacing w:after="0"/>
-      </w:pPr>
-      <w:r>
-        <w:t>Bullets/monsters that kill player</w:t>
-      </w:r>
-    </w:p>
-    <w:p>
-      <w:pPr>
-        <w:pStyle w:val="ListParagraph"/>
-        <w:numPr>
-          <w:ilvl w:val="0"/>
-          <w:numId w:val="3"/>
-        </w:numPr>
-        <w:spacing w:after="0"/>
-      </w:pPr>
-      <w:r>
-        <w:t>Trapping monsters, killing monsters, getting fruit, monsters freeing themselves</w:t>
-      </w:r>
-    </w:p>
-    <w:p>
-      <w:pPr>
-        <w:pStyle w:val="Heading2"/>
-      </w:pPr>
-      <w:bookmarkStart w:id="9" w:name="_Toc338508471"/>
-      <w:r>
-        <w:t>Milestone</w:t>
-      </w:r>
-      <w:r>
-        <w:t xml:space="preserve"> </w:t>
-      </w:r>
-      <w:r>
-        <w:t>4</w:t>
-      </w:r>
-      <w:r>
-        <w:t xml:space="preserve">: </w:t>
-      </w:r>
-      <w:r>
-        <w:t>Extras!</w:t>
-      </w:r>
-      <w:bookmarkEnd w:id="9"/>
-    </w:p>
-    <w:p>
-      <w:pPr>
-        <w:rPr>
-          <w:i/>
-        </w:rPr>
-      </w:pPr>
-      <w:r>
-        <w:rPr>
-          <w:i/>
-          <w:iCs/>
-        </w:rPr>
-        <w:t>Minimum functionality:</w:t>
+        <w:rPr/>
+        <w:t>Score</w:t>
       </w:r>
     </w:p>
     <w:p>
@@ -1987,43 +2156,12 @@
           <w:numId w:val="3"/>
         </w:numPr>
         <w:rPr>
-          <w:i/>
-          <w:iCs/>
+          <w:i w:val="1"/>
+          <w:iCs w:val="1"/>
         </w:rPr>
       </w:pPr>
       <w:r>
-        <w:t>Moving between levels on monster killing</w:t>
-      </w:r>
-    </w:p>
-    <w:p>
-      <w:pPr>
-        <w:pStyle w:val="ListParagraph"/>
-        <w:numPr>
-          <w:ilvl w:val="0"/>
-          <w:numId w:val="3"/>
-        </w:numPr>
-        <w:rPr>
-          <w:i/>
-          <w:iCs/>
-        </w:rPr>
-      </w:pPr>
-      <w:r>
-        <w:t>Score</w:t>
-      </w:r>
-    </w:p>
-    <w:p>
-      <w:pPr>
-        <w:pStyle w:val="ListParagraph"/>
-        <w:numPr>
-          <w:ilvl w:val="0"/>
-          <w:numId w:val="3"/>
-        </w:numPr>
-        <w:rPr>
-          <w:i/>
-          <w:iCs/>
-        </w:rPr>
-      </w:pPr>
-      <w:r>
+        <w:rPr/>
         <w:t>Whatever features you team wants to add!</w:t>
       </w:r>
     </w:p>
@@ -2038,7 +2176,7 @@
       <w:pPr>
         <w:pStyle w:val="Heading1"/>
       </w:pPr>
-      <w:bookmarkStart w:id="10" w:name="_Toc338508472"/>
+      <w:bookmarkStart w:name="_Toc338508472" w:id="10"/>
       <w:r>
         <w:t>Code-in-progress</w:t>
       </w:r>
@@ -2053,7 +2191,7 @@
       <w:pPr>
         <w:pStyle w:val="Heading1"/>
       </w:pPr>
-      <w:bookmarkStart w:id="11" w:name="_Toc338508473"/>
+      <w:bookmarkStart w:name="_Toc338508473" w:id="11"/>
       <w:r>
         <w:t>Teamwork and grading</w:t>
       </w:r>
@@ -2245,7 +2383,7 @@
       <w:pPr>
         <w:pStyle w:val="Heading1"/>
       </w:pPr>
-      <w:bookmarkStart w:id="12" w:name="_Toc338508475"/>
+      <w:bookmarkStart w:name="_Toc338508475" w:id="12"/>
       <w:r>
         <w:t>Presentation</w:t>
       </w:r>
@@ -2325,7 +2463,7 @@
       <w:pPr>
         <w:pStyle w:val="Heading1"/>
       </w:pPr>
-      <w:bookmarkStart w:id="13" w:name="_Toc338508476"/>
+      <w:bookmarkStart w:name="_Toc338508476" w:id="13"/>
       <w:r>
         <w:t>Grade components</w:t>
       </w:r>
@@ -2533,7 +2671,7 @@
       </w:r>
     </w:p>
     <w:sectPr>
-      <w:pgSz w:w="12240" w:h="15840"/>
+      <w:pgSz w:w="12240" w:h="15840" w:orient="portrait"/>
       <w:pgMar w:top="1440" w:right="1440" w:bottom="1440" w:left="1440" w:header="720" w:footer="720" w:gutter="0"/>
       <w:cols w:space="720"/>
       <w:docGrid w:linePitch="360"/>
@@ -2557,7 +2695,7 @@
         <w:ind w:left="720" w:hanging="360"/>
       </w:pPr>
       <w:rPr>
-        <w:rFonts w:ascii="Symbol" w:hAnsi="Symbol" w:hint="default"/>
+        <w:rFonts w:hint="default" w:ascii="Symbol" w:hAnsi="Symbol"/>
       </w:rPr>
     </w:lvl>
     <w:lvl w:ilvl="1" w:tplc="04090003" w:tentative="1">
@@ -2569,7 +2707,7 @@
         <w:ind w:left="1440" w:hanging="360"/>
       </w:pPr>
       <w:rPr>
-        <w:rFonts w:ascii="Courier New" w:hAnsi="Courier New" w:cs="Courier New" w:hint="default"/>
+        <w:rFonts w:hint="default" w:ascii="Courier New" w:hAnsi="Courier New" w:cs="Courier New"/>
       </w:rPr>
     </w:lvl>
     <w:lvl w:ilvl="2" w:tplc="04090005" w:tentative="1">
@@ -2581,7 +2719,7 @@
         <w:ind w:left="2160" w:hanging="360"/>
       </w:pPr>
       <w:rPr>
-        <w:rFonts w:ascii="Wingdings" w:hAnsi="Wingdings" w:hint="default"/>
+        <w:rFonts w:hint="default" w:ascii="Wingdings" w:hAnsi="Wingdings"/>
       </w:rPr>
     </w:lvl>
     <w:lvl w:ilvl="3" w:tplc="04090001" w:tentative="1">
@@ -2593,7 +2731,7 @@
         <w:ind w:left="2880" w:hanging="360"/>
       </w:pPr>
       <w:rPr>
-        <w:rFonts w:ascii="Symbol" w:hAnsi="Symbol" w:hint="default"/>
+        <w:rFonts w:hint="default" w:ascii="Symbol" w:hAnsi="Symbol"/>
       </w:rPr>
     </w:lvl>
     <w:lvl w:ilvl="4" w:tplc="04090003" w:tentative="1">
@@ -2605,7 +2743,7 @@
         <w:ind w:left="3600" w:hanging="360"/>
       </w:pPr>
       <w:rPr>
-        <w:rFonts w:ascii="Courier New" w:hAnsi="Courier New" w:cs="Courier New" w:hint="default"/>
+        <w:rFonts w:hint="default" w:ascii="Courier New" w:hAnsi="Courier New" w:cs="Courier New"/>
       </w:rPr>
     </w:lvl>
     <w:lvl w:ilvl="5" w:tplc="04090005" w:tentative="1">
@@ -2617,7 +2755,7 @@
         <w:ind w:left="4320" w:hanging="360"/>
       </w:pPr>
       <w:rPr>
-        <w:rFonts w:ascii="Wingdings" w:hAnsi="Wingdings" w:hint="default"/>
+        <w:rFonts w:hint="default" w:ascii="Wingdings" w:hAnsi="Wingdings"/>
       </w:rPr>
     </w:lvl>
     <w:lvl w:ilvl="6" w:tplc="04090001" w:tentative="1">
@@ -2629,7 +2767,7 @@
         <w:ind w:left="5040" w:hanging="360"/>
       </w:pPr>
       <w:rPr>
-        <w:rFonts w:ascii="Symbol" w:hAnsi="Symbol" w:hint="default"/>
+        <w:rFonts w:hint="default" w:ascii="Symbol" w:hAnsi="Symbol"/>
       </w:rPr>
     </w:lvl>
     <w:lvl w:ilvl="7" w:tplc="04090003" w:tentative="1">
@@ -2641,7 +2779,7 @@
         <w:ind w:left="5760" w:hanging="360"/>
       </w:pPr>
       <w:rPr>
-        <w:rFonts w:ascii="Courier New" w:hAnsi="Courier New" w:cs="Courier New" w:hint="default"/>
+        <w:rFonts w:hint="default" w:ascii="Courier New" w:hAnsi="Courier New" w:cs="Courier New"/>
       </w:rPr>
     </w:lvl>
     <w:lvl w:ilvl="8" w:tplc="04090005" w:tentative="1">
@@ -2653,7 +2791,7 @@
         <w:ind w:left="6480" w:hanging="360"/>
       </w:pPr>
       <w:rPr>
-        <w:rFonts w:ascii="Wingdings" w:hAnsi="Wingdings" w:hint="default"/>
+        <w:rFonts w:hint="default" w:ascii="Wingdings" w:hAnsi="Wingdings"/>
       </w:rPr>
     </w:lvl>
   </w:abstractNum>
@@ -2661,7 +2799,7 @@
     <w:nsid w:val="3816551E"/>
     <w:multiLevelType w:val="hybridMultilevel"/>
     <w:tmpl w:val="52888C0A"/>
-    <w:lvl w:ilvl="0" w:tplc="FFFFFFFF">
+    <w:lvl w:ilvl="0">
       <w:start w:val="1"/>
       <w:numFmt w:val="bullet"/>
       <w:lvlText w:val=""/>
@@ -2670,7 +2808,7 @@
         <w:ind w:left="720" w:hanging="360"/>
       </w:pPr>
       <w:rPr>
-        <w:rFonts w:ascii="Symbol" w:hAnsi="Symbol" w:hint="default"/>
+        <w:rFonts w:hint="default" w:ascii="Symbol" w:hAnsi="Symbol"/>
       </w:rPr>
     </w:lvl>
     <w:lvl w:ilvl="1" w:tplc="04090003" w:tentative="1">
@@ -2682,7 +2820,7 @@
         <w:ind w:left="1440" w:hanging="360"/>
       </w:pPr>
       <w:rPr>
-        <w:rFonts w:ascii="Courier New" w:hAnsi="Courier New" w:cs="Courier New" w:hint="default"/>
+        <w:rFonts w:hint="default" w:ascii="Courier New" w:hAnsi="Courier New" w:cs="Courier New"/>
       </w:rPr>
     </w:lvl>
     <w:lvl w:ilvl="2" w:tplc="04090005" w:tentative="1">
@@ -2694,7 +2832,7 @@
         <w:ind w:left="2160" w:hanging="360"/>
       </w:pPr>
       <w:rPr>
-        <w:rFonts w:ascii="Wingdings" w:hAnsi="Wingdings" w:hint="default"/>
+        <w:rFonts w:hint="default" w:ascii="Wingdings" w:hAnsi="Wingdings"/>
       </w:rPr>
     </w:lvl>
     <w:lvl w:ilvl="3" w:tplc="04090001" w:tentative="1">
@@ -2706,7 +2844,7 @@
         <w:ind w:left="2880" w:hanging="360"/>
       </w:pPr>
       <w:rPr>
-        <w:rFonts w:ascii="Symbol" w:hAnsi="Symbol" w:hint="default"/>
+        <w:rFonts w:hint="default" w:ascii="Symbol" w:hAnsi="Symbol"/>
       </w:rPr>
     </w:lvl>
     <w:lvl w:ilvl="4" w:tplc="04090003" w:tentative="1">
@@ -2718,7 +2856,7 @@
         <w:ind w:left="3600" w:hanging="360"/>
       </w:pPr>
       <w:rPr>
-        <w:rFonts w:ascii="Courier New" w:hAnsi="Courier New" w:cs="Courier New" w:hint="default"/>
+        <w:rFonts w:hint="default" w:ascii="Courier New" w:hAnsi="Courier New" w:cs="Courier New"/>
       </w:rPr>
     </w:lvl>
     <w:lvl w:ilvl="5" w:tplc="04090005" w:tentative="1">
@@ -2730,7 +2868,7 @@
         <w:ind w:left="4320" w:hanging="360"/>
       </w:pPr>
       <w:rPr>
-        <w:rFonts w:ascii="Wingdings" w:hAnsi="Wingdings" w:hint="default"/>
+        <w:rFonts w:hint="default" w:ascii="Wingdings" w:hAnsi="Wingdings"/>
       </w:rPr>
     </w:lvl>
     <w:lvl w:ilvl="6" w:tplc="04090001" w:tentative="1">
@@ -2742,7 +2880,7 @@
         <w:ind w:left="5040" w:hanging="360"/>
       </w:pPr>
       <w:rPr>
-        <w:rFonts w:ascii="Symbol" w:hAnsi="Symbol" w:hint="default"/>
+        <w:rFonts w:hint="default" w:ascii="Symbol" w:hAnsi="Symbol"/>
       </w:rPr>
     </w:lvl>
     <w:lvl w:ilvl="7" w:tplc="04090003" w:tentative="1">
@@ -2754,7 +2892,7 @@
         <w:ind w:left="5760" w:hanging="360"/>
       </w:pPr>
       <w:rPr>
-        <w:rFonts w:ascii="Courier New" w:hAnsi="Courier New" w:cs="Courier New" w:hint="default"/>
+        <w:rFonts w:hint="default" w:ascii="Courier New" w:hAnsi="Courier New" w:cs="Courier New"/>
       </w:rPr>
     </w:lvl>
     <w:lvl w:ilvl="8" w:tplc="04090005" w:tentative="1">
@@ -2766,7 +2904,7 @@
         <w:ind w:left="6480" w:hanging="360"/>
       </w:pPr>
       <w:rPr>
-        <w:rFonts w:ascii="Wingdings" w:hAnsi="Wingdings" w:hint="default"/>
+        <w:rFonts w:hint="default" w:ascii="Wingdings" w:hAnsi="Wingdings"/>
       </w:rPr>
     </w:lvl>
   </w:abstractNum>
@@ -2786,7 +2924,7 @@
         <w:ind w:left="720" w:hanging="360"/>
       </w:pPr>
       <w:rPr>
-        <w:rFonts w:ascii="Symbol" w:hAnsi="Symbol" w:hint="default"/>
+        <w:rFonts w:hint="default" w:ascii="Symbol" w:hAnsi="Symbol"/>
         <w:sz w:val="20"/>
       </w:rPr>
     </w:lvl>
@@ -2802,7 +2940,7 @@
         <w:ind w:left="1440" w:hanging="360"/>
       </w:pPr>
       <w:rPr>
-        <w:rFonts w:ascii="Courier New" w:hAnsi="Courier New" w:hint="default"/>
+        <w:rFonts w:hint="default" w:ascii="Courier New" w:hAnsi="Courier New"/>
         <w:sz w:val="20"/>
       </w:rPr>
     </w:lvl>
@@ -2818,7 +2956,7 @@
         <w:ind w:left="2160" w:hanging="360"/>
       </w:pPr>
       <w:rPr>
-        <w:rFonts w:ascii="Wingdings" w:hAnsi="Wingdings" w:hint="default"/>
+        <w:rFonts w:hint="default" w:ascii="Wingdings" w:hAnsi="Wingdings"/>
         <w:sz w:val="20"/>
       </w:rPr>
     </w:lvl>
@@ -2834,7 +2972,7 @@
         <w:ind w:left="2880" w:hanging="360"/>
       </w:pPr>
       <w:rPr>
-        <w:rFonts w:ascii="Wingdings" w:hAnsi="Wingdings" w:hint="default"/>
+        <w:rFonts w:hint="default" w:ascii="Wingdings" w:hAnsi="Wingdings"/>
         <w:sz w:val="20"/>
       </w:rPr>
     </w:lvl>
@@ -2850,7 +2988,7 @@
         <w:ind w:left="3600" w:hanging="360"/>
       </w:pPr>
       <w:rPr>
-        <w:rFonts w:ascii="Wingdings" w:hAnsi="Wingdings" w:hint="default"/>
+        <w:rFonts w:hint="default" w:ascii="Wingdings" w:hAnsi="Wingdings"/>
         <w:sz w:val="20"/>
       </w:rPr>
     </w:lvl>
@@ -2866,7 +3004,7 @@
         <w:ind w:left="4320" w:hanging="360"/>
       </w:pPr>
       <w:rPr>
-        <w:rFonts w:ascii="Wingdings" w:hAnsi="Wingdings" w:hint="default"/>
+        <w:rFonts w:hint="default" w:ascii="Wingdings" w:hAnsi="Wingdings"/>
         <w:sz w:val="20"/>
       </w:rPr>
     </w:lvl>
@@ -2882,7 +3020,7 @@
         <w:ind w:left="5040" w:hanging="360"/>
       </w:pPr>
       <w:rPr>
-        <w:rFonts w:ascii="Wingdings" w:hAnsi="Wingdings" w:hint="default"/>
+        <w:rFonts w:hint="default" w:ascii="Wingdings" w:hAnsi="Wingdings"/>
         <w:sz w:val="20"/>
       </w:rPr>
     </w:lvl>
@@ -2898,7 +3036,7 @@
         <w:ind w:left="5760" w:hanging="360"/>
       </w:pPr>
       <w:rPr>
-        <w:rFonts w:ascii="Wingdings" w:hAnsi="Wingdings" w:hint="default"/>
+        <w:rFonts w:hint="default" w:ascii="Wingdings" w:hAnsi="Wingdings"/>
         <w:sz w:val="20"/>
       </w:rPr>
     </w:lvl>
@@ -2914,7 +3052,7 @@
         <w:ind w:left="6480" w:hanging="360"/>
       </w:pPr>
       <w:rPr>
-        <w:rFonts w:ascii="Wingdings" w:hAnsi="Wingdings" w:hint="default"/>
+        <w:rFonts w:hint="default" w:ascii="Wingdings" w:hAnsi="Wingdings"/>
         <w:sz w:val="20"/>
       </w:rPr>
     </w:lvl>
@@ -2932,7 +3070,7 @@
         <w:ind w:left="720" w:hanging="360"/>
       </w:pPr>
       <w:rPr>
-        <w:rFonts w:ascii="Symbol" w:hAnsi="Symbol" w:hint="default"/>
+        <w:rFonts w:hint="default" w:ascii="Symbol" w:hAnsi="Symbol"/>
       </w:rPr>
     </w:lvl>
     <w:lvl w:ilvl="1" w:tplc="04090003">
@@ -2944,7 +3082,7 @@
         <w:ind w:left="1440" w:hanging="360"/>
       </w:pPr>
       <w:rPr>
-        <w:rFonts w:ascii="Courier New" w:hAnsi="Courier New" w:cs="Courier New" w:hint="default"/>
+        <w:rFonts w:hint="default" w:ascii="Courier New" w:hAnsi="Courier New" w:cs="Courier New"/>
       </w:rPr>
     </w:lvl>
     <w:lvl w:ilvl="2" w:tplc="04090005">
@@ -2956,7 +3094,7 @@
         <w:ind w:left="2160" w:hanging="360"/>
       </w:pPr>
       <w:rPr>
-        <w:rFonts w:ascii="Wingdings" w:hAnsi="Wingdings" w:hint="default"/>
+        <w:rFonts w:hint="default" w:ascii="Wingdings" w:hAnsi="Wingdings"/>
       </w:rPr>
     </w:lvl>
     <w:lvl w:ilvl="3" w:tplc="04090001">
@@ -2968,7 +3106,7 @@
         <w:ind w:left="2880" w:hanging="360"/>
       </w:pPr>
       <w:rPr>
-        <w:rFonts w:ascii="Symbol" w:hAnsi="Symbol" w:hint="default"/>
+        <w:rFonts w:hint="default" w:ascii="Symbol" w:hAnsi="Symbol"/>
       </w:rPr>
     </w:lvl>
     <w:lvl w:ilvl="4" w:tplc="04090003">
@@ -2980,7 +3118,7 @@
         <w:ind w:left="3600" w:hanging="360"/>
       </w:pPr>
       <w:rPr>
-        <w:rFonts w:ascii="Courier New" w:hAnsi="Courier New" w:cs="Courier New" w:hint="default"/>
+        <w:rFonts w:hint="default" w:ascii="Courier New" w:hAnsi="Courier New" w:cs="Courier New"/>
       </w:rPr>
     </w:lvl>
     <w:lvl w:ilvl="5" w:tplc="04090005">
@@ -2992,7 +3130,7 @@
         <w:ind w:left="4320" w:hanging="360"/>
       </w:pPr>
       <w:rPr>
-        <w:rFonts w:ascii="Wingdings" w:hAnsi="Wingdings" w:hint="default"/>
+        <w:rFonts w:hint="default" w:ascii="Wingdings" w:hAnsi="Wingdings"/>
       </w:rPr>
     </w:lvl>
     <w:lvl w:ilvl="6" w:tplc="04090001">
@@ -3004,7 +3142,7 @@
         <w:ind w:left="5040" w:hanging="360"/>
       </w:pPr>
       <w:rPr>
-        <w:rFonts w:ascii="Symbol" w:hAnsi="Symbol" w:hint="default"/>
+        <w:rFonts w:hint="default" w:ascii="Symbol" w:hAnsi="Symbol"/>
       </w:rPr>
     </w:lvl>
     <w:lvl w:ilvl="7" w:tplc="04090003">
@@ -3016,7 +3154,7 @@
         <w:ind w:left="5760" w:hanging="360"/>
       </w:pPr>
       <w:rPr>
-        <w:rFonts w:ascii="Courier New" w:hAnsi="Courier New" w:cs="Courier New" w:hint="default"/>
+        <w:rFonts w:hint="default" w:ascii="Courier New" w:hAnsi="Courier New" w:cs="Courier New"/>
       </w:rPr>
     </w:lvl>
     <w:lvl w:ilvl="8" w:tplc="04090005">
@@ -3028,7 +3166,7 @@
         <w:ind w:left="6480" w:hanging="360"/>
       </w:pPr>
       <w:rPr>
-        <w:rFonts w:ascii="Wingdings" w:hAnsi="Wingdings" w:hint="default"/>
+        <w:rFonts w:hint="default" w:ascii="Wingdings" w:hAnsi="Wingdings"/>
       </w:rPr>
     </w:lvl>
   </w:abstractNum>
@@ -3045,7 +3183,7 @@
         <w:ind w:left="720" w:hanging="360"/>
       </w:pPr>
       <w:rPr>
-        <w:rFonts w:ascii="Symbol" w:hAnsi="Symbol" w:hint="default"/>
+        <w:rFonts w:hint="default" w:ascii="Symbol" w:hAnsi="Symbol"/>
       </w:rPr>
     </w:lvl>
     <w:lvl w:ilvl="1" w:tplc="04090003" w:tentative="1">
@@ -3057,7 +3195,7 @@
         <w:ind w:left="1440" w:hanging="360"/>
       </w:pPr>
       <w:rPr>
-        <w:rFonts w:ascii="Courier New" w:hAnsi="Courier New" w:cs="Courier New" w:hint="default"/>
+        <w:rFonts w:hint="default" w:ascii="Courier New" w:hAnsi="Courier New" w:cs="Courier New"/>
       </w:rPr>
     </w:lvl>
     <w:lvl w:ilvl="2" w:tplc="04090005" w:tentative="1">
@@ -3069,7 +3207,7 @@
         <w:ind w:left="2160" w:hanging="360"/>
       </w:pPr>
       <w:rPr>
-        <w:rFonts w:ascii="Wingdings" w:hAnsi="Wingdings" w:hint="default"/>
+        <w:rFonts w:hint="default" w:ascii="Wingdings" w:hAnsi="Wingdings"/>
       </w:rPr>
     </w:lvl>
     <w:lvl w:ilvl="3" w:tplc="04090001" w:tentative="1">
@@ -3081,7 +3219,7 @@
         <w:ind w:left="2880" w:hanging="360"/>
       </w:pPr>
       <w:rPr>
-        <w:rFonts w:ascii="Symbol" w:hAnsi="Symbol" w:hint="default"/>
+        <w:rFonts w:hint="default" w:ascii="Symbol" w:hAnsi="Symbol"/>
       </w:rPr>
     </w:lvl>
     <w:lvl w:ilvl="4" w:tplc="04090003" w:tentative="1">
@@ -3093,7 +3231,7 @@
         <w:ind w:left="3600" w:hanging="360"/>
       </w:pPr>
       <w:rPr>
-        <w:rFonts w:ascii="Courier New" w:hAnsi="Courier New" w:cs="Courier New" w:hint="default"/>
+        <w:rFonts w:hint="default" w:ascii="Courier New" w:hAnsi="Courier New" w:cs="Courier New"/>
       </w:rPr>
     </w:lvl>
     <w:lvl w:ilvl="5" w:tplc="04090005" w:tentative="1">
@@ -3105,7 +3243,7 @@
         <w:ind w:left="4320" w:hanging="360"/>
       </w:pPr>
       <w:rPr>
-        <w:rFonts w:ascii="Wingdings" w:hAnsi="Wingdings" w:hint="default"/>
+        <w:rFonts w:hint="default" w:ascii="Wingdings" w:hAnsi="Wingdings"/>
       </w:rPr>
     </w:lvl>
     <w:lvl w:ilvl="6" w:tplc="04090001" w:tentative="1">
@@ -3117,7 +3255,7 @@
         <w:ind w:left="5040" w:hanging="360"/>
       </w:pPr>
       <w:rPr>
-        <w:rFonts w:ascii="Symbol" w:hAnsi="Symbol" w:hint="default"/>
+        <w:rFonts w:hint="default" w:ascii="Symbol" w:hAnsi="Symbol"/>
       </w:rPr>
     </w:lvl>
     <w:lvl w:ilvl="7" w:tplc="04090003" w:tentative="1">
@@ -3129,7 +3267,7 @@
         <w:ind w:left="5760" w:hanging="360"/>
       </w:pPr>
       <w:rPr>
-        <w:rFonts w:ascii="Courier New" w:hAnsi="Courier New" w:cs="Courier New" w:hint="default"/>
+        <w:rFonts w:hint="default" w:ascii="Courier New" w:hAnsi="Courier New" w:cs="Courier New"/>
       </w:rPr>
     </w:lvl>
     <w:lvl w:ilvl="8" w:tplc="04090005" w:tentative="1">
@@ -3141,7 +3279,7 @@
         <w:ind w:left="6480" w:hanging="360"/>
       </w:pPr>
       <w:rPr>
-        <w:rFonts w:ascii="Wingdings" w:hAnsi="Wingdings" w:hint="default"/>
+        <w:rFonts w:hint="default" w:ascii="Wingdings" w:hAnsi="Wingdings"/>
       </w:rPr>
     </w:lvl>
   </w:abstractNum>
@@ -3168,7 +3306,7 @@
   <w:docDefaults>
     <w:rPrDefault>
       <w:rPr>
-        <w:rFonts w:asciiTheme="minorHAnsi" w:eastAsiaTheme="minorHAnsi" w:hAnsiTheme="minorHAnsi" w:cstheme="minorBidi"/>
+        <w:rFonts w:asciiTheme="minorHAnsi" w:hAnsiTheme="minorHAnsi" w:eastAsiaTheme="minorHAnsi" w:cstheme="minorBidi"/>
         <w:sz w:val="22"/>
         <w:szCs w:val="22"/>
         <w:lang w:val="en-US" w:eastAsia="en-US" w:bidi="ar-SA"/>
@@ -3183,14 +3321,14 @@
   <w:latentStyles w:defLockedState="0" w:defUIPriority="99" w:defSemiHidden="0" w:defUnhideWhenUsed="0" w:defQFormat="0" w:count="375">
     <w:lsdException w:name="Normal" w:uiPriority="0" w:qFormat="1"/>
     <w:lsdException w:name="heading 1" w:uiPriority="9" w:qFormat="1"/>
-    <w:lsdException w:name="heading 2" w:semiHidden="1" w:uiPriority="9" w:unhideWhenUsed="1" w:qFormat="1"/>
-    <w:lsdException w:name="heading 3" w:semiHidden="1" w:uiPriority="9" w:unhideWhenUsed="1" w:qFormat="1"/>
-    <w:lsdException w:name="heading 4" w:semiHidden="1" w:uiPriority="9" w:unhideWhenUsed="1" w:qFormat="1"/>
-    <w:lsdException w:name="heading 5" w:semiHidden="1" w:uiPriority="9" w:unhideWhenUsed="1" w:qFormat="1"/>
-    <w:lsdException w:name="heading 6" w:semiHidden="1" w:uiPriority="9" w:unhideWhenUsed="1" w:qFormat="1"/>
-    <w:lsdException w:name="heading 7" w:semiHidden="1" w:uiPriority="9" w:unhideWhenUsed="1" w:qFormat="1"/>
-    <w:lsdException w:name="heading 8" w:semiHidden="1" w:uiPriority="9" w:unhideWhenUsed="1" w:qFormat="1"/>
-    <w:lsdException w:name="heading 9" w:semiHidden="1" w:uiPriority="9" w:unhideWhenUsed="1" w:qFormat="1"/>
+    <w:lsdException w:name="heading 2" w:uiPriority="9" w:semiHidden="1" w:unhideWhenUsed="1" w:qFormat="1"/>
+    <w:lsdException w:name="heading 3" w:uiPriority="9" w:semiHidden="1" w:unhideWhenUsed="1" w:qFormat="1"/>
+    <w:lsdException w:name="heading 4" w:uiPriority="9" w:semiHidden="1" w:unhideWhenUsed="1" w:qFormat="1"/>
+    <w:lsdException w:name="heading 5" w:uiPriority="9" w:semiHidden="1" w:unhideWhenUsed="1" w:qFormat="1"/>
+    <w:lsdException w:name="heading 6" w:uiPriority="9" w:semiHidden="1" w:unhideWhenUsed="1" w:qFormat="1"/>
+    <w:lsdException w:name="heading 7" w:uiPriority="9" w:semiHidden="1" w:unhideWhenUsed="1" w:qFormat="1"/>
+    <w:lsdException w:name="heading 8" w:uiPriority="9" w:semiHidden="1" w:unhideWhenUsed="1" w:qFormat="1"/>
+    <w:lsdException w:name="heading 9" w:uiPriority="9" w:semiHidden="1" w:unhideWhenUsed="1" w:qFormat="1"/>
     <w:lsdException w:name="index 1" w:semiHidden="1" w:unhideWhenUsed="1"/>
     <w:lsdException w:name="index 2" w:semiHidden="1" w:unhideWhenUsed="1"/>
     <w:lsdException w:name="index 3" w:semiHidden="1" w:unhideWhenUsed="1"/>
@@ -3200,22 +3338,22 @@
     <w:lsdException w:name="index 7" w:semiHidden="1" w:unhideWhenUsed="1"/>
     <w:lsdException w:name="index 8" w:semiHidden="1" w:unhideWhenUsed="1"/>
     <w:lsdException w:name="index 9" w:semiHidden="1" w:unhideWhenUsed="1"/>
-    <w:lsdException w:name="toc 1" w:semiHidden="1" w:uiPriority="39" w:unhideWhenUsed="1"/>
-    <w:lsdException w:name="toc 2" w:semiHidden="1" w:uiPriority="39" w:unhideWhenUsed="1"/>
-    <w:lsdException w:name="toc 3" w:semiHidden="1" w:uiPriority="39" w:unhideWhenUsed="1"/>
-    <w:lsdException w:name="toc 4" w:semiHidden="1" w:uiPriority="39" w:unhideWhenUsed="1"/>
-    <w:lsdException w:name="toc 5" w:semiHidden="1" w:uiPriority="39" w:unhideWhenUsed="1"/>
-    <w:lsdException w:name="toc 6" w:semiHidden="1" w:uiPriority="39" w:unhideWhenUsed="1"/>
-    <w:lsdException w:name="toc 7" w:semiHidden="1" w:uiPriority="39" w:unhideWhenUsed="1"/>
-    <w:lsdException w:name="toc 8" w:semiHidden="1" w:uiPriority="39" w:unhideWhenUsed="1"/>
-    <w:lsdException w:name="toc 9" w:semiHidden="1" w:uiPriority="39" w:unhideWhenUsed="1"/>
+    <w:lsdException w:name="toc 1" w:uiPriority="39" w:semiHidden="1" w:unhideWhenUsed="1"/>
+    <w:lsdException w:name="toc 2" w:uiPriority="39" w:semiHidden="1" w:unhideWhenUsed="1"/>
+    <w:lsdException w:name="toc 3" w:uiPriority="39" w:semiHidden="1" w:unhideWhenUsed="1"/>
+    <w:lsdException w:name="toc 4" w:uiPriority="39" w:semiHidden="1" w:unhideWhenUsed="1"/>
+    <w:lsdException w:name="toc 5" w:uiPriority="39" w:semiHidden="1" w:unhideWhenUsed="1"/>
+    <w:lsdException w:name="toc 6" w:uiPriority="39" w:semiHidden="1" w:unhideWhenUsed="1"/>
+    <w:lsdException w:name="toc 7" w:uiPriority="39" w:semiHidden="1" w:unhideWhenUsed="1"/>
+    <w:lsdException w:name="toc 8" w:uiPriority="39" w:semiHidden="1" w:unhideWhenUsed="1"/>
+    <w:lsdException w:name="toc 9" w:uiPriority="39" w:semiHidden="1" w:unhideWhenUsed="1"/>
     <w:lsdException w:name="Normal Indent" w:semiHidden="1" w:unhideWhenUsed="1"/>
     <w:lsdException w:name="footnote text" w:semiHidden="1" w:unhideWhenUsed="1"/>
     <w:lsdException w:name="annotation text" w:semiHidden="1" w:unhideWhenUsed="1"/>
     <w:lsdException w:name="header" w:semiHidden="1" w:unhideWhenUsed="1"/>
     <w:lsdException w:name="footer" w:semiHidden="1" w:unhideWhenUsed="1"/>
     <w:lsdException w:name="index heading" w:semiHidden="1" w:unhideWhenUsed="1"/>
-    <w:lsdException w:name="caption" w:semiHidden="1" w:uiPriority="35" w:unhideWhenUsed="1" w:qFormat="1"/>
+    <w:lsdException w:name="caption" w:uiPriority="35" w:semiHidden="1" w:unhideWhenUsed="1" w:qFormat="1"/>
     <w:lsdException w:name="table of figures" w:semiHidden="1" w:unhideWhenUsed="1"/>
     <w:lsdException w:name="envelope address" w:semiHidden="1" w:unhideWhenUsed="1"/>
     <w:lsdException w:name="envelope return" w:semiHidden="1" w:unhideWhenUsed="1"/>
@@ -3246,7 +3384,7 @@
     <w:lsdException w:name="Title" w:uiPriority="10" w:qFormat="1"/>
     <w:lsdException w:name="Closing" w:semiHidden="1" w:unhideWhenUsed="1"/>
     <w:lsdException w:name="Signature" w:semiHidden="1" w:unhideWhenUsed="1"/>
-    <w:lsdException w:name="Default Paragraph Font" w:semiHidden="1" w:uiPriority="1" w:unhideWhenUsed="1"/>
+    <w:lsdException w:name="Default Paragraph Font" w:uiPriority="1" w:semiHidden="1" w:unhideWhenUsed="1"/>
     <w:lsdException w:name="Body Text" w:semiHidden="1" w:unhideWhenUsed="1"/>
     <w:lsdException w:name="Body Text Indent" w:semiHidden="1" w:unhideWhenUsed="1"/>
     <w:lsdException w:name="List Continue" w:semiHidden="1" w:unhideWhenUsed="1"/>
@@ -3443,8 +3581,8 @@
     <w:lsdException w:name="Subtle Reference" w:uiPriority="31" w:qFormat="1"/>
     <w:lsdException w:name="Intense Reference" w:uiPriority="32" w:qFormat="1"/>
     <w:lsdException w:name="Book Title" w:uiPriority="33" w:qFormat="1"/>
-    <w:lsdException w:name="Bibliography" w:semiHidden="1" w:uiPriority="37" w:unhideWhenUsed="1"/>
-    <w:lsdException w:name="TOC Heading" w:semiHidden="1" w:uiPriority="39" w:unhideWhenUsed="1" w:qFormat="1"/>
+    <w:lsdException w:name="Bibliography" w:uiPriority="37" w:semiHidden="1" w:unhideWhenUsed="1"/>
+    <w:lsdException w:name="TOC Heading" w:uiPriority="39" w:semiHidden="1" w:unhideWhenUsed="1" w:qFormat="1"/>
     <w:lsdException w:name="Grid Table 4" w:uiPriority="49"/>
     <w:lsdException w:name="Grid Table 5 Dark" w:uiPriority="50"/>
     <w:lsdException w:name="Grid Table 6 Colorful" w:uiPriority="51"/>
@@ -3545,7 +3683,7 @@
     <w:lsdException w:name="Hashtag" w:semiHidden="1" w:unhideWhenUsed="1"/>
     <w:lsdException w:name="Unresolved Mention" w:semiHidden="1" w:unhideWhenUsed="1"/>
   </w:latentStyles>
-  <w:style w:type="paragraph" w:default="1" w:styleId="Normal">
+  <w:style w:type="paragraph" w:styleId="Normal" w:default="1">
     <w:name w:val="Normal"/>
     <w:qFormat/>
   </w:style>
@@ -3564,7 +3702,7 @@
       <w:outlineLvl w:val="0"/>
     </w:pPr>
     <w:rPr>
-      <w:rFonts w:asciiTheme="majorHAnsi" w:eastAsiaTheme="majorEastAsia" w:hAnsiTheme="majorHAnsi" w:cstheme="majorBidi"/>
+      <w:rFonts w:asciiTheme="majorHAnsi" w:hAnsiTheme="majorHAnsi" w:eastAsiaTheme="majorEastAsia" w:cstheme="majorBidi"/>
       <w:b/>
       <w:bCs/>
       <w:color w:val="345A8A" w:themeColor="accent1" w:themeShade="B5"/>
@@ -3588,7 +3726,7 @@
       <w:outlineLvl w:val="1"/>
     </w:pPr>
     <w:rPr>
-      <w:rFonts w:asciiTheme="majorHAnsi" w:eastAsiaTheme="majorEastAsia" w:hAnsiTheme="majorHAnsi" w:cstheme="majorBidi"/>
+      <w:rFonts w:asciiTheme="majorHAnsi" w:hAnsiTheme="majorHAnsi" w:eastAsiaTheme="majorEastAsia" w:cstheme="majorBidi"/>
       <w:b/>
       <w:bCs/>
       <w:color w:val="4F81BD" w:themeColor="accent1"/>
@@ -3612,19 +3750,19 @@
       <w:outlineLvl w:val="2"/>
     </w:pPr>
     <w:rPr>
-      <w:rFonts w:asciiTheme="majorHAnsi" w:eastAsiaTheme="majorEastAsia" w:hAnsiTheme="majorHAnsi" w:cstheme="majorBidi"/>
+      <w:rFonts w:asciiTheme="majorHAnsi" w:hAnsiTheme="majorHAnsi" w:eastAsiaTheme="majorEastAsia" w:cstheme="majorBidi"/>
       <w:b/>
       <w:bCs/>
       <w:color w:val="4F81BD" w:themeColor="accent1"/>
     </w:rPr>
   </w:style>
-  <w:style w:type="character" w:default="1" w:styleId="DefaultParagraphFont">
+  <w:style w:type="character" w:styleId="DefaultParagraphFont" w:default="1">
     <w:name w:val="Default Paragraph Font"/>
     <w:uiPriority w:val="1"/>
     <w:semiHidden/>
     <w:unhideWhenUsed/>
   </w:style>
-  <w:style w:type="table" w:default="1" w:styleId="TableNormal">
+  <w:style w:type="table" w:styleId="TableNormal" w:default="1">
     <w:name w:val="Normal Table"/>
     <w:uiPriority w:val="99"/>
     <w:semiHidden/>
@@ -3639,7 +3777,7 @@
       </w:tblCellMar>
     </w:tblPr>
   </w:style>
-  <w:style w:type="numbering" w:default="1" w:styleId="NoList">
+  <w:style w:type="numbering" w:styleId="NoList" w:default="1">
     <w:name w:val="No List"/>
     <w:uiPriority w:val="99"/>
     <w:semiHidden/>
@@ -3673,7 +3811,7 @@
       <w:szCs w:val="16"/>
     </w:rPr>
   </w:style>
-  <w:style w:type="character" w:customStyle="1" w:styleId="BalloonTextChar">
+  <w:style w:type="character" w:styleId="BalloonTextChar" w:customStyle="1">
     <w:name w:val="Balloon Text Char"/>
     <w:basedOn w:val="DefaultParagraphFont"/>
     <w:link w:val="BalloonText"/>
@@ -3719,23 +3857,23 @@
     </w:pPr>
     <w:tblPr>
       <w:tblBorders>
-        <w:top w:val="single" w:sz="4" w:space="0" w:color="auto"/>
-        <w:left w:val="single" w:sz="4" w:space="0" w:color="auto"/>
-        <w:bottom w:val="single" w:sz="4" w:space="0" w:color="auto"/>
-        <w:right w:val="single" w:sz="4" w:space="0" w:color="auto"/>
-        <w:insideH w:val="single" w:sz="4" w:space="0" w:color="auto"/>
-        <w:insideV w:val="single" w:sz="4" w:space="0" w:color="auto"/>
+        <w:top w:val="single" w:color="auto" w:sz="4" w:space="0"/>
+        <w:left w:val="single" w:color="auto" w:sz="4" w:space="0"/>
+        <w:bottom w:val="single" w:color="auto" w:sz="4" w:space="0"/>
+        <w:right w:val="single" w:color="auto" w:sz="4" w:space="0"/>
+        <w:insideH w:val="single" w:color="auto" w:sz="4" w:space="0"/>
+        <w:insideV w:val="single" w:color="auto" w:sz="4" w:space="0"/>
       </w:tblBorders>
     </w:tblPr>
   </w:style>
-  <w:style w:type="character" w:customStyle="1" w:styleId="Heading1Char">
+  <w:style w:type="character" w:styleId="Heading1Char" w:customStyle="1">
     <w:name w:val="Heading 1 Char"/>
     <w:basedOn w:val="DefaultParagraphFont"/>
     <w:link w:val="Heading1"/>
     <w:uiPriority w:val="9"/>
     <w:rsid w:val="009843B4"/>
     <w:rPr>
-      <w:rFonts w:asciiTheme="majorHAnsi" w:eastAsiaTheme="majorEastAsia" w:hAnsiTheme="majorHAnsi" w:cstheme="majorBidi"/>
+      <w:rFonts w:asciiTheme="majorHAnsi" w:hAnsiTheme="majorHAnsi" w:eastAsiaTheme="majorEastAsia" w:cstheme="majorBidi"/>
       <w:b/>
       <w:bCs/>
       <w:color w:val="345A8A" w:themeColor="accent1" w:themeShade="B5"/>
@@ -3924,13 +4062,13 @@
     <w:rsid w:val="009843B4"/>
     <w:pPr>
       <w:pBdr>
-        <w:bottom w:val="single" w:sz="8" w:space="4" w:color="4F81BD" w:themeColor="accent1"/>
+        <w:bottom w:val="single" w:color="4F81BD" w:themeColor="accent1" w:sz="8" w:space="4"/>
       </w:pBdr>
       <w:spacing w:after="300" w:line="240" w:lineRule="auto"/>
       <w:contextualSpacing/>
     </w:pPr>
     <w:rPr>
-      <w:rFonts w:asciiTheme="majorHAnsi" w:eastAsiaTheme="majorEastAsia" w:hAnsiTheme="majorHAnsi" w:cstheme="majorBidi"/>
+      <w:rFonts w:asciiTheme="majorHAnsi" w:hAnsiTheme="majorHAnsi" w:eastAsiaTheme="majorEastAsia" w:cstheme="majorBidi"/>
       <w:color w:val="17365D" w:themeColor="text2" w:themeShade="BF"/>
       <w:spacing w:val="5"/>
       <w:kern w:val="28"/>
@@ -3938,14 +4076,14 @@
       <w:szCs w:val="52"/>
     </w:rPr>
   </w:style>
-  <w:style w:type="character" w:customStyle="1" w:styleId="TitleChar">
+  <w:style w:type="character" w:styleId="TitleChar" w:customStyle="1">
     <w:name w:val="Title Char"/>
     <w:basedOn w:val="DefaultParagraphFont"/>
     <w:link w:val="Title"/>
     <w:uiPriority w:val="10"/>
     <w:rsid w:val="009843B4"/>
     <w:rPr>
-      <w:rFonts w:asciiTheme="majorHAnsi" w:eastAsiaTheme="majorEastAsia" w:hAnsiTheme="majorHAnsi" w:cstheme="majorBidi"/>
+      <w:rFonts w:asciiTheme="majorHAnsi" w:hAnsiTheme="majorHAnsi" w:eastAsiaTheme="majorEastAsia" w:cstheme="majorBidi"/>
       <w:color w:val="17365D" w:themeColor="text2" w:themeShade="BF"/>
       <w:spacing w:val="5"/>
       <w:kern w:val="28"/>
@@ -3953,14 +4091,14 @@
       <w:szCs w:val="52"/>
     </w:rPr>
   </w:style>
-  <w:style w:type="character" w:customStyle="1" w:styleId="Heading2Char">
+  <w:style w:type="character" w:styleId="Heading2Char" w:customStyle="1">
     <w:name w:val="Heading 2 Char"/>
     <w:basedOn w:val="DefaultParagraphFont"/>
     <w:link w:val="Heading2"/>
     <w:uiPriority w:val="9"/>
     <w:rsid w:val="009843B4"/>
     <w:rPr>
-      <w:rFonts w:asciiTheme="majorHAnsi" w:eastAsiaTheme="majorEastAsia" w:hAnsiTheme="majorHAnsi" w:cstheme="majorBidi"/>
+      <w:rFonts w:asciiTheme="majorHAnsi" w:hAnsiTheme="majorHAnsi" w:eastAsiaTheme="majorEastAsia" w:cstheme="majorBidi"/>
       <w:b/>
       <w:bCs/>
       <w:color w:val="4F81BD" w:themeColor="accent1"/>
@@ -3968,20 +4106,20 @@
       <w:szCs w:val="26"/>
     </w:rPr>
   </w:style>
-  <w:style w:type="character" w:customStyle="1" w:styleId="Heading3Char">
+  <w:style w:type="character" w:styleId="Heading3Char" w:customStyle="1">
     <w:name w:val="Heading 3 Char"/>
     <w:basedOn w:val="DefaultParagraphFont"/>
     <w:link w:val="Heading3"/>
     <w:uiPriority w:val="9"/>
     <w:rsid w:val="009843B4"/>
     <w:rPr>
-      <w:rFonts w:asciiTheme="majorHAnsi" w:eastAsiaTheme="majorEastAsia" w:hAnsiTheme="majorHAnsi" w:cstheme="majorBidi"/>
+      <w:rFonts w:asciiTheme="majorHAnsi" w:hAnsiTheme="majorHAnsi" w:eastAsiaTheme="majorEastAsia" w:cstheme="majorBidi"/>
       <w:b/>
       <w:bCs/>
       <w:color w:val="4F81BD" w:themeColor="accent1"/>
     </w:rPr>
   </w:style>
-  <w:style w:type="paragraph" w:customStyle="1" w:styleId="p1">
+  <w:style w:type="paragraph" w:styleId="p1" w:customStyle="1">
     <w:name w:val="p1"/>
     <w:basedOn w:val="Normal"/>
     <w:rsid w:val="00FD0FC6"/>
@@ -3994,7 +4132,7 @@
       <w:szCs w:val="17"/>
     </w:rPr>
   </w:style>
-  <w:style w:type="paragraph" w:customStyle="1" w:styleId="p2">
+  <w:style w:type="paragraph" w:styleId="p2" w:customStyle="1">
     <w:name w:val="p2"/>
     <w:basedOn w:val="Normal"/>
     <w:rsid w:val="00FD0FC6"/>
@@ -4007,17 +4145,50 @@
       <w:szCs w:val="17"/>
     </w:rPr>
   </w:style>
-  <w:style w:type="character" w:customStyle="1" w:styleId="s1">
+  <w:style w:type="character" w:styleId="s1" w:customStyle="1">
     <w:name w:val="s1"/>
     <w:basedOn w:val="DefaultParagraphFont"/>
     <w:rsid w:val="00FD0FC6"/>
   </w:style>
-  <w:style w:type="character" w:customStyle="1" w:styleId="il">
+  <w:style w:type="character" w:styleId="il" w:customStyle="1">
     <w:name w:val="il"/>
     <w:basedOn w:val="DefaultParagraphFont"/>
     <w:rsid w:val="00292464"/>
   </w:style>
 </w:styles>
+</file>
+
+<file path=word/glossary/document.xml><?xml version="1.0" encoding="utf-8"?>
+<w:glossaryDocument xmlns:w14="http://schemas.microsoft.com/office/word/2010/wordml" xmlns:w="http://schemas.openxmlformats.org/wordprocessingml/2006/main">
+  <w:docParts>
+    <w:docPart>
+      <w:docPartPr>
+        <w:name w:val="DefaultPlaceholder_1081868574"/>
+        <w:category>
+          <w:name w:val="General"/>
+          <w:gallery w:val="placeholder"/>
+        </w:category>
+        <w:types>
+          <w:type w:val="bbPlcHdr"/>
+        </w:types>
+        <w:behaviors>
+          <w:behavior w:val="content"/>
+        </w:behaviors>
+        <w:guid w:val="{c405e53a-9345-485a-8e7a-3b22d51e679b}"/>
+      </w:docPartPr>
+      <w:docPartBody>
+        <w:p>
+          <w:r>
+            <w:rPr>
+              <w:rStyle w:val="PlaceholderText"/>
+            </w:rPr>
+            <w:t/>
+          </w:r>
+        </w:p>
+      </w:docPartBody>
+    </w:docPart>
+  </w:docParts>
+</w:glossaryDocument>
 </file>
 
 <file path=word/theme/theme1.xml><?xml version="1.0" encoding="utf-8"?>

</xml_diff>

<commit_message>
Made changes to the ArcardeGame.docx to make more feasible milestones, added some description as well
</commit_message>
<xml_diff>
--- a/Homework/ArcadeGame/ArcadeGame.docx
+++ b/Homework/ArcadeGame/ArcadeGame.docx
@@ -1,50 +1,43 @@
 
 <file path=word/document.xml><?xml version="1.0" encoding="utf-8"?>
-<w:document xmlns:wpc="http://schemas.microsoft.com/office/word/2010/wordprocessingCanvas" xmlns:cx="http://schemas.microsoft.com/office/drawing/2014/chartex" xmlns:cx1="http://schemas.microsoft.com/office/drawing/2015/9/8/chartex" xmlns:cx2="http://schemas.microsoft.com/office/drawing/2015/10/21/chartex" xmlns:cx3="http://schemas.microsoft.com/office/drawing/2016/5/9/chartex" xmlns:cx4="http://schemas.microsoft.com/office/drawing/2016/5/10/chartex" xmlns:cx5="http://schemas.microsoft.com/office/drawing/2016/5/11/chartex" xmlns:cx6="http://schemas.microsoft.com/office/drawing/2016/5/12/chartex" xmlns:cx7="http://schemas.microsoft.com/office/drawing/2016/5/13/chartex" xmlns:cx8="http://schemas.microsoft.com/office/drawing/2016/5/14/chartex" xmlns:mc="http://schemas.openxmlformats.org/markup-compatibility/2006" xmlns:aink="http://schemas.microsoft.com/office/drawing/2016/ink" xmlns:am3d="http://schemas.microsoft.com/office/drawing/2017/model3d" xmlns:o="urn:schemas-microsoft-com:office:office" xmlns:r="http://schemas.openxmlformats.org/officeDocument/2006/relationships" xmlns:m="http://schemas.openxmlformats.org/officeDocument/2006/math" xmlns:v="urn:schemas-microsoft-com:vml" xmlns:wp14="http://schemas.microsoft.com/office/word/2010/wordprocessingDrawing" xmlns:wp="http://schemas.openxmlformats.org/drawingml/2006/wordprocessingDrawing" xmlns:w10="urn:schemas-microsoft-com:office:word" xmlns:w="http://schemas.openxmlformats.org/wordprocessingml/2006/main" xmlns:w14="http://schemas.microsoft.com/office/word/2010/wordml" xmlns:w15="http://schemas.microsoft.com/office/word/2012/wordml" xmlns:w16cid="http://schemas.microsoft.com/office/word/2016/wordml/cid" xmlns:w16se="http://schemas.microsoft.com/office/word/2015/wordml/symex" xmlns:wpg="http://schemas.microsoft.com/office/word/2010/wordprocessingGroup" xmlns:wpi="http://schemas.microsoft.com/office/word/2010/wordprocessingInk" xmlns:wne="http://schemas.microsoft.com/office/word/2006/wordml" xmlns:wps="http://schemas.microsoft.com/office/word/2010/wordprocessingShape" xmlns:a="http://schemas.openxmlformats.org/drawingml/2006/main" xmlns:pic="http://schemas.openxmlformats.org/drawingml/2006/picture" xmlns:a14="http://schemas.microsoft.com/office/drawing/2010/main" mc:Ignorable="w14 w15 w16se w16cid wp14">
+<w:document xmlns:wpc="http://schemas.microsoft.com/office/word/2010/wordprocessingCanvas" xmlns:cx="http://schemas.microsoft.com/office/drawing/2014/chartex" xmlns:cx1="http://schemas.microsoft.com/office/drawing/2015/9/8/chartex" xmlns:cx2="http://schemas.microsoft.com/office/drawing/2015/10/21/chartex" xmlns:cx3="http://schemas.microsoft.com/office/drawing/2016/5/9/chartex" xmlns:cx4="http://schemas.microsoft.com/office/drawing/2016/5/10/chartex" xmlns:cx5="http://schemas.microsoft.com/office/drawing/2016/5/11/chartex" xmlns:cx6="http://schemas.microsoft.com/office/drawing/2016/5/12/chartex" xmlns:cx7="http://schemas.microsoft.com/office/drawing/2016/5/13/chartex" xmlns:cx8="http://schemas.microsoft.com/office/drawing/2016/5/14/chartex" xmlns:mc="http://schemas.openxmlformats.org/markup-compatibility/2006" xmlns:aink="http://schemas.microsoft.com/office/drawing/2016/ink" xmlns:am3d="http://schemas.microsoft.com/office/drawing/2017/model3d" xmlns:o="urn:schemas-microsoft-com:office:office" xmlns:r="http://schemas.openxmlformats.org/officeDocument/2006/relationships" xmlns:m="http://schemas.openxmlformats.org/officeDocument/2006/math" xmlns:v="urn:schemas-microsoft-com:vml" xmlns:wp14="http://schemas.microsoft.com/office/word/2010/wordprocessingDrawing" xmlns:wp="http://schemas.openxmlformats.org/drawingml/2006/wordprocessingDrawing" xmlns:w10="urn:schemas-microsoft-com:office:word" xmlns:w="http://schemas.openxmlformats.org/wordprocessingml/2006/main" xmlns:w14="http://schemas.microsoft.com/office/word/2010/wordml" xmlns:w15="http://schemas.microsoft.com/office/word/2012/wordml" xmlns:w16cid="http://schemas.microsoft.com/office/word/2016/wordml/cid" xmlns:w16se="http://schemas.microsoft.com/office/word/2015/wordml/symex" xmlns:wpg="http://schemas.microsoft.com/office/word/2010/wordprocessingGroup" xmlns:wpi="http://schemas.microsoft.com/office/word/2010/wordprocessingInk" xmlns:wne="http://schemas.microsoft.com/office/word/2006/wordml" xmlns:wps="http://schemas.microsoft.com/office/word/2010/wordprocessingShape" mc:Ignorable="w14 w15 w16se w16cid wp14">
   <w:body>
     <w:p>
       <w:pPr>
         <w:pStyle w:val="Title"/>
       </w:pPr>
       <w:r>
-        <w:rPr/>
-        <w:t xml:space="preserve">CSSE220 </w:t>
-      </w:r>
-      <w:r>
-        <w:rPr/>
-        <w:t>Joust</w:t>
-      </w:r>
-      <w:r>
-        <w:rPr/>
-        <w:t xml:space="preserve"> programming assignment – Team Project</w:t>
-      </w:r>
-    </w:p>
-    <w:p>
-      <w:pPr>
-        <w:pStyle w:val="Normal"/>
+        <w:t>CSSE220 Joust programming assignment – Team Project</w:t>
+      </w:r>
+    </w:p>
+    <w:p>
+      <w:pPr>
         <w:jc w:val="center"/>
       </w:pPr>
       <w:r>
+        <w:rPr>
+          <w:noProof/>
+        </w:rPr>
         <w:drawing>
-          <wp:inline wp14:editId="523959E1" wp14:anchorId="0F84A1B8">
+          <wp:inline distT="0" distB="0" distL="0" distR="0" wp14:anchorId="0F84A1B8" wp14:editId="523959E1">
             <wp:extent cx="5556250" cy="4352396"/>
             <wp:effectExtent l="0" t="0" r="0" b="0"/>
-            <wp:docPr id="1422638576" name="" title="https://upload.wikimedia.org/wikipedia/en/f/f2/Joustarcadegame.png"/>
+            <wp:docPr id="1422638576" name="Picture 1422638576" title="https://upload.wikimedia.org/wikipedia/en/f/f2/Joustarcadegame.png"/>
             <wp:cNvGraphicFramePr>
-              <a:graphicFrameLocks noChangeAspect="1"/>
+              <a:graphicFrameLocks xmlns:a="http://schemas.openxmlformats.org/drawingml/2006/main" noChangeAspect="1"/>
             </wp:cNvGraphicFramePr>
-            <a:graphic>
+            <a:graphic xmlns:a="http://schemas.openxmlformats.org/drawingml/2006/main">
               <a:graphicData uri="http://schemas.openxmlformats.org/drawingml/2006/picture">
-                <pic:pic>
+                <pic:pic xmlns:pic="http://schemas.openxmlformats.org/drawingml/2006/picture">
                   <pic:nvPicPr>
                     <pic:cNvPr id="0" name=""/>
                     <pic:cNvPicPr/>
                   </pic:nvPicPr>
                   <pic:blipFill>
-                    <a:blip r:embed="R863d7fcd17fd49c2">
+                    <a:blip r:embed="rId6">
                       <a:extLst>
-                        <a:ext xmlns:a="http://schemas.openxmlformats.org/drawingml/2006/main" uri="{28A0092B-C50C-407E-A947-70E740481C1C}">
-                          <a14:useLocalDpi val="0"/>
+                        <a:ext uri="{28A0092B-C50C-407E-A947-70E740481C1C}">
+                          <a14:useLocalDpi xmlns:a14="http://schemas.microsoft.com/office/drawing/2010/main" val="0"/>
                         </a:ext>
                       </a:extLst>
                     </a:blip>
@@ -73,30 +66,16 @@
         <w:jc w:val="center"/>
       </w:pPr>
       <w:r>
-        <w:rPr/>
-        <w:t xml:space="preserve">You will write a game that is patterned off the </w:t>
-      </w:r>
-      <w:r>
-        <w:rPr/>
-        <w:t>Joust</w:t>
-      </w:r>
-      <w:r>
-        <w:rPr/>
-        <w:t xml:space="preserve"> game.  You can find a description of the game, and much more information here:</w:t>
-      </w:r>
-    </w:p>
-    <w:p>
-      <w:pPr>
-        <w:pStyle w:val="Normal"/>
+        <w:t>You will write a game that is patterned off the Joust game.  You can find a description of the game, and much more information here:</w:t>
+      </w:r>
+    </w:p>
+    <w:p>
+      <w:pPr>
         <w:jc w:val="center"/>
       </w:pPr>
       <w:r>
         <w:rPr>
-          <w:rFonts w:ascii="Calibri" w:hAnsi="Calibri" w:eastAsia="Calibri" w:cs="Calibri"/>
-          <w:noProof w:val="0"/>
-          <w:sz w:val="22"/>
-          <w:szCs w:val="22"/>
-          <w:lang w:val="en-US"/>
+          <w:rFonts w:ascii="Calibri" w:eastAsia="Calibri" w:hAnsi="Calibri" w:cs="Calibri"/>
         </w:rPr>
         <w:t>https://en.wikipedia.org/wiki/Joust_%28video_game%29</w:t>
       </w:r>
@@ -106,7 +85,6 @@
         <w:jc w:val="center"/>
       </w:pPr>
       <w:r>
-        <w:rPr/>
         <w:t>You can also find an online playable version of the game here:</w:t>
       </w:r>
     </w:p>
@@ -129,27 +107,22 @@
       <w:sdtContent>
         <w:p>
           <w:pPr>
-            <w:pStyle w:val="Normal"/>
             <w:jc w:val="center"/>
           </w:pPr>
           <w:r>
             <w:rPr>
-              <w:rFonts w:ascii="Calibri" w:hAnsi="Calibri" w:eastAsia="Calibri" w:cs="Calibri"/>
-              <w:noProof w:val="0"/>
-              <w:sz w:val="22"/>
-              <w:szCs w:val="22"/>
-              <w:lang w:val="en-US"/>
+              <w:rFonts w:ascii="Calibri" w:eastAsia="Calibri" w:hAnsi="Calibri" w:cs="Calibri"/>
             </w:rPr>
             <w:t>http://www.free80sarcade.com/joust.php</w:t>
           </w:r>
         </w:p>
-        <w:p w14:noSpellErr="1">
+        <w:p>
           <w:pPr>
             <w:jc w:val="center"/>
           </w:pPr>
           <w:r>
             <w:rPr>
-              <w:rFonts w:ascii="Arial" w:hAnsi="Arial" w:eastAsia="Arial" w:cs="Arial"/>
+              <w:rFonts w:ascii="Arial" w:eastAsia="Arial" w:hAnsi="Arial" w:cs="Arial"/>
               <w:sz w:val="19"/>
               <w:szCs w:val="19"/>
             </w:rPr>
@@ -321,6 +294,7 @@
             <w:rPr>
               <w:noProof/>
             </w:rPr>
+            <w:lastRenderedPageBreak/>
             <w:t>Additional features that you might add include</w:t>
           </w:r>
           <w:r>
@@ -908,7 +882,6 @@
             <w:rPr>
               <w:noProof/>
             </w:rPr>
-            <w:lastRenderedPageBreak/>
             <w:t>Milestone</w:t>
           </w:r>
           <w:r>
@@ -1280,7 +1253,7 @@
       <w:pPr>
         <w:pStyle w:val="Heading1"/>
       </w:pPr>
-      <w:bookmarkStart w:name="_Toc338508460" w:id="0"/>
+      <w:bookmarkStart w:id="0" w:name="_Toc338508460"/>
       <w:r>
         <w:lastRenderedPageBreak/>
         <w:t>Esse</w:t>
@@ -1314,19 +1287,9 @@
           <w:ilvl w:val="0"/>
           <w:numId w:val="1"/>
         </w:numPr>
-        <w:rPr/>
-      </w:pPr>
-      <w:r>
-        <w:rPr/>
-        <w:t xml:space="preserve">A “hero” who moves and </w:t>
-      </w:r>
-      <w:r>
-        <w:rPr/>
-        <w:t>flies</w:t>
-      </w:r>
-      <w:r>
-        <w:rPr/>
-        <w:t>, stands on platforms, falls</w:t>
+      </w:pPr>
+      <w:r>
+        <w:t>A “hero” who moves and flies, stands on platforms, falls</w:t>
       </w:r>
     </w:p>
     <w:p>
@@ -1336,30 +1299,10 @@
           <w:ilvl w:val="0"/>
           <w:numId w:val="1"/>
         </w:numPr>
-        <w:rPr/>
-      </w:pPr>
-      <w:r>
-        <w:rPr/>
-        <w:t xml:space="preserve">The classic game a bunch of monster types.  Your game needs only 2 monsters, movement does not need to match the movement of the original game, but monsters should be able to </w:t>
-      </w:r>
-      <w:r>
-        <w:rPr/>
-        <w:t>fly, try to attack</w:t>
-      </w:r>
-      <w:r>
-        <w:rPr/>
-        <w:t xml:space="preserve"> and should not get stuck.  The second type of monster should be able to shoot</w:t>
-      </w:r>
-      <w:r>
-        <w:rPr/>
-        <w:t xml:space="preserve"> (note that this not the case in classic joust)</w:t>
-      </w:r>
-      <w:r>
-        <w:rPr/>
-        <w:t>.</w:t>
-      </w:r>
-      <w:bookmarkStart w:name="_GoBack" w:id="1"/>
-      <w:bookmarkEnd w:id="1"/>
+      </w:pPr>
+      <w:r>
+        <w:t>The classic game a bunch of monster types.  Your game needs only 2 monsters, movement does not need to match the movement of the original game, but monsters should be able to fly, try to attack and should not get stuck.  The second type of monster should be able to shoot (note that this not the case in classic joust).</w:t>
+      </w:r>
     </w:p>
     <w:p>
       <w:pPr>
@@ -1368,11 +1311,17 @@
           <w:ilvl w:val="0"/>
           <w:numId w:val="1"/>
         </w:numPr>
-        <w:rPr/>
-      </w:pPr>
-      <w:r>
-        <w:rPr/>
-        <w:t xml:space="preserve">When a player and an enemy collide, the higher jousting  lance should win.  </w:t>
+      </w:pPr>
+      <w:r>
+        <w:t xml:space="preserve">When a player and an enemy collide, the higher </w:t>
+      </w:r>
+      <w:proofErr w:type="gramStart"/>
+      <w:r>
+        <w:t>jousting  lance</w:t>
+      </w:r>
+      <w:proofErr w:type="gramEnd"/>
+      <w:r>
+        <w:t xml:space="preserve"> should win.  </w:t>
       </w:r>
     </w:p>
     <w:p>
@@ -1382,51 +1331,9 @@
           <w:ilvl w:val="0"/>
           <w:numId w:val="1"/>
         </w:numPr>
-        <w:rPr/>
-      </w:pPr>
-      <w:r>
-        <w:rPr/>
-        <w:t xml:space="preserve">Monsters that are </w:t>
-      </w:r>
-      <w:r>
-        <w:rPr/>
-        <w:t>killed</w:t>
-      </w:r>
-      <w:r>
-        <w:rPr/>
-        <w:t xml:space="preserve"> should </w:t>
-      </w:r>
-      <w:r>
-        <w:rPr/>
-        <w:t>drop eggs</w:t>
-      </w:r>
-      <w:r>
-        <w:rPr/>
-        <w:t xml:space="preserve">. </w:t>
-      </w:r>
-      <w:r>
-        <w:rPr/>
-        <w:t>Collecting eggs should earn the player points</w:t>
-      </w:r>
-      <w:r>
-        <w:rPr/>
-        <w:t xml:space="preserve">.  Eventually, if not touched by the players </w:t>
-      </w:r>
-      <w:r>
-        <w:rPr/>
-        <w:t>eggs</w:t>
-      </w:r>
-      <w:r>
-        <w:rPr/>
-        <w:t xml:space="preserve"> should be</w:t>
-      </w:r>
-      <w:r>
-        <w:rPr/>
-        <w:t>come monsters</w:t>
-      </w:r>
-      <w:r>
-        <w:rPr/>
-        <w:t>.</w:t>
+      </w:pPr>
+      <w:r>
+        <w:t>Monsters that are killed should drop eggs. Collecting eggs should earn the player points.  Eventually, if not touched by the players eggs should become monsters.</w:t>
       </w:r>
     </w:p>
     <w:p>
@@ -1436,26 +1343,16 @@
           <w:ilvl w:val="0"/>
           <w:numId w:val="1"/>
         </w:numPr>
-        <w:rPr/>
       </w:pPr>
       <w:r>
         <w:rPr>
-          <w:i w:val="1"/>
-          <w:iCs w:val="1"/>
+          <w:i/>
+          <w:iCs/>
         </w:rPr>
         <w:t>Y</w:t>
       </w:r>
       <w:r>
-        <w:rPr/>
-        <w:t xml:space="preserve">our game should load pre-created levels with planned configurations of the board and enemies.  Different levels should have different numbers of monsters and different </w:t>
-      </w:r>
-      <w:r>
-        <w:rPr/>
-        <w:t>configuration of platforms (again, this is not the case in classic joust)</w:t>
-      </w:r>
-      <w:r>
-        <w:rPr/>
-        <w:t>.  A level should be representable by a text file. Such a file can be passed to a Level constructor method to create that level. A level file should include the starting locations of the hero, monster. When the user selects "Play Game", the program should open the Level 1 file, and build the board layout based on what is in that file.  Your levels do NOT need to scroll.</w:t>
+        <w:t>our game should load pre-created levels with planned configurations of the board and enemies.  Different levels should have different numbers of monsters and different configuration of platforms (again, this is not the case in classic joust).  A level should be representable by a text file. Such a file can be passed to a Level constructor method to create that level. A level file should include the starting locations of the hero, monster. When the user selects "Play Game", the program should open the Level 1 file, and build the board layout based on what is in that file.  Your levels do NOT need to scroll.</w:t>
       </w:r>
     </w:p>
     <w:p>
@@ -1465,15 +1362,9 @@
           <w:ilvl w:val="0"/>
           <w:numId w:val="1"/>
         </w:numPr>
-        <w:rPr/>
-      </w:pPr>
-      <w:r>
-        <w:rPr/>
-        <w:t>Loosing jousts</w:t>
-      </w:r>
-      <w:r>
-        <w:rPr/>
-        <w:t xml:space="preserve"> kills the hero.  When the hero dies, he and the monsters return to the start position.  After a certain number of deaths, the player loses and must restart the game from the beginning.</w:t>
+      </w:pPr>
+      <w:r>
+        <w:t>Loosing jousts kills the hero.  When the hero dies, he and the monsters return to the start position.  After a certain number of deaths, the player loses and must restart the game from the beginning.</w:t>
       </w:r>
     </w:p>
     <w:p>
@@ -1517,44 +1408,52 @@
       <w:pPr>
         <w:pStyle w:val="Heading2"/>
       </w:pPr>
-      <w:bookmarkStart w:name="_Toc338508461" w:id="2"/>
+      <w:bookmarkStart w:id="1" w:name="_Toc338508461"/>
       <w:r>
         <w:t>Nice features to add</w:t>
       </w:r>
+      <w:bookmarkEnd w:id="1"/>
+    </w:p>
+    <w:p>
+      <w:r>
+        <w:t>For this project we would like you to go beyond the minimum functionality and add some features that seem exciting and fun to you.  If you accomplish only the “essenti</w:t>
+      </w:r>
+      <w:r>
+        <w:t>al” features, you’ll only get 85</w:t>
+      </w:r>
+      <w:r>
+        <w:t>% of the functionality credit.  To get to a full 100%</w:t>
+      </w:r>
+      <w:r>
+        <w:t>,</w:t>
+      </w:r>
+      <w:r>
+        <w:t xml:space="preserve"> add some more features.</w:t>
+      </w:r>
+      <w:r>
+        <w:t xml:space="preserve">  If you implement a lot of </w:t>
+      </w:r>
+      <w:proofErr w:type="gramStart"/>
+      <w:r>
+        <w:t>features</w:t>
+      </w:r>
+      <w:proofErr w:type="gramEnd"/>
+      <w:r>
+        <w:t xml:space="preserve"> you can even get a little extra credit.</w:t>
+      </w:r>
+    </w:p>
+    <w:p>
+      <w:pPr>
+        <w:pStyle w:val="Heading3"/>
+      </w:pPr>
+      <w:bookmarkStart w:id="2" w:name="_Toc338508462"/>
+      <w:r>
+        <w:t>Additional featur</w:t>
+      </w:r>
+      <w:r>
+        <w:t>es that you might add include</w:t>
+      </w:r>
       <w:bookmarkEnd w:id="2"/>
-    </w:p>
-    <w:p>
-      <w:r>
-        <w:t>For this project we would like you to go beyond the minimum functionality and add some features that seem exciting and fun to you.  If you accomplish only the “essenti</w:t>
-      </w:r>
-      <w:r>
-        <w:t>al” features, you’ll only get 85</w:t>
-      </w:r>
-      <w:r>
-        <w:t>% of the functionality credit.  To get to a full 100%</w:t>
-      </w:r>
-      <w:r>
-        <w:t>,</w:t>
-      </w:r>
-      <w:r>
-        <w:t xml:space="preserve"> add some more features.</w:t>
-      </w:r>
-      <w:r>
-        <w:t xml:space="preserve">  If you implement a lot of features you can even get a little extra credit.</w:t>
-      </w:r>
-    </w:p>
-    <w:p>
-      <w:pPr>
-        <w:pStyle w:val="Heading3"/>
-      </w:pPr>
-      <w:bookmarkStart w:name="_Toc338508462" w:id="3"/>
-      <w:r>
-        <w:t>Additional featur</w:t>
-      </w:r>
-      <w:r>
-        <w:t>es that you might add include</w:t>
-      </w:r>
-      <w:bookmarkEnd w:id="3"/>
     </w:p>
     <w:p>
       <w:pPr>
@@ -1591,12 +1490,11 @@
           <w:numId w:val="2"/>
         </w:numPr>
         <w:rPr>
-          <w:b w:val="1"/>
-          <w:bCs w:val="1"/>
+          <w:b/>
+          <w:bCs/>
         </w:rPr>
       </w:pPr>
       <w:r>
-        <w:rPr/>
         <w:t>Different kinds of weapons</w:t>
       </w:r>
     </w:p>
@@ -1608,12 +1506,11 @@
           <w:numId w:val="2"/>
         </w:numPr>
         <w:rPr>
-          <w:b w:val="1"/>
-          <w:bCs w:val="1"/>
+          <w:b/>
+          <w:bCs/>
         </w:rPr>
       </w:pPr>
       <w:r>
-        <w:rPr/>
         <w:t>More than one player at once</w:t>
       </w:r>
     </w:p>
@@ -1757,118 +1654,145 @@
       <w:pPr>
         <w:pStyle w:val="Heading1"/>
       </w:pPr>
-      <w:bookmarkStart w:name="_Toc338508466" w:id="4"/>
+      <w:bookmarkStart w:id="3" w:name="_Toc338508466"/>
       <w:r>
         <w:t>Milestones</w:t>
       </w:r>
+      <w:bookmarkEnd w:id="3"/>
+    </w:p>
+    <w:p>
+      <w:r>
+        <w:t xml:space="preserve">Key points: </w:t>
+      </w:r>
+    </w:p>
+    <w:p>
+      <w:r>
+        <w:t>1. To get credit for the milestones, every student should have submitted code (</w:t>
+      </w:r>
+      <w:r>
+        <w:t>we</w:t>
+      </w:r>
+      <w:r>
+        <w:t xml:space="preserve"> estimate at least 50 lines per person</w:t>
+      </w:r>
+      <w:r>
+        <w:t xml:space="preserve"> per milestone</w:t>
+      </w:r>
+      <w:r>
+        <w:t xml:space="preserve">) </w:t>
+      </w:r>
+    </w:p>
+    <w:p>
+      <w:r>
+        <w:t xml:space="preserve">2. The code submitted must work (i.e. should compile and run directly with no special tricks) </w:t>
+      </w:r>
+    </w:p>
+    <w:p>
+      <w:pPr>
+        <w:pStyle w:val="Heading2"/>
+      </w:pPr>
+      <w:bookmarkStart w:id="4" w:name="_Toc338508467"/>
+      <w:r>
+        <w:t>Milestone</w:t>
+      </w:r>
+      <w:r>
+        <w:t xml:space="preserve"> 0: UML Class Diagram</w:t>
+      </w:r>
       <w:bookmarkEnd w:id="4"/>
     </w:p>
     <w:p>
       <w:r>
-        <w:t xml:space="preserve">Key points: </w:t>
-      </w:r>
-    </w:p>
-    <w:p>
-      <w:r>
-        <w:t>1. To get credit for the milestones, every student should have submitted code (</w:t>
-      </w:r>
-      <w:r>
-        <w:t>we</w:t>
-      </w:r>
-      <w:r>
-        <w:t xml:space="preserve"> estimate at least 50 lines per person</w:t>
-      </w:r>
-      <w:r>
-        <w:t xml:space="preserve"> per milestone</w:t>
-      </w:r>
-      <w:r>
-        <w:t xml:space="preserve">) </w:t>
-      </w:r>
-    </w:p>
-    <w:p>
-      <w:r>
-        <w:t xml:space="preserve">2. The code submitted must work (i.e. should compile and run directly with no special tricks) </w:t>
-      </w:r>
-    </w:p>
+        <w:t xml:space="preserve">1. Brainstorm possible classes. (We would guess that you will come up with about 6-10 </w:t>
+      </w:r>
+      <w:proofErr w:type="gramStart"/>
+      <w:r>
+        <w:t>classes</w:t>
+      </w:r>
+      <w:proofErr w:type="gramEnd"/>
+      <w:r>
+        <w:t xml:space="preserve"> but more are certainly possible) </w:t>
+      </w:r>
+    </w:p>
+    <w:p>
+      <w:r>
+        <w:t>2</w:t>
+      </w:r>
+      <w:r>
+        <w:t xml:space="preserve">. Assign responsibilities to classes; determine how classes need to collaborate in order to carry out those responsibilities, and what responsibilities those collaborating classes need to have. Will inheritance or interfaces help you to organize the responsibilities? Keep iterating this until all of the program's responsibilities have been assigned to classes. </w:t>
+      </w:r>
+    </w:p>
+    <w:p>
+      <w:r>
+        <w:t>3</w:t>
+      </w:r>
+      <w:r>
+        <w:t xml:space="preserve">. Collect the information into a UML class diagram. </w:t>
+      </w:r>
+      <w:r>
+        <w:t xml:space="preserve"> Your diagram MUST be</w:t>
+      </w:r>
+      <w:r>
+        <w:t xml:space="preserve"> computer generated – use </w:t>
+      </w:r>
+      <w:proofErr w:type="spellStart"/>
+      <w:r>
+        <w:t>UMLet</w:t>
+      </w:r>
+      <w:proofErr w:type="spellEnd"/>
+      <w:r>
+        <w:t xml:space="preserve"> (easy drag and drop) or </w:t>
+      </w:r>
+      <w:proofErr w:type="spellStart"/>
+      <w:r>
+        <w:t>PlantUML</w:t>
+      </w:r>
+      <w:proofErr w:type="spellEnd"/>
+      <w:r>
+        <w:t xml:space="preserve"> (sort of a coding language which is what we use to generate diagrams for class)</w:t>
+      </w:r>
+    </w:p>
+    <w:p>
+      <w:r>
+        <w:t>Save your diagram as a PDF or JPG file.</w:t>
+      </w:r>
+    </w:p>
+    <w:p>
+      <w:r>
+        <w:t xml:space="preserve">Begin implementing, commenting, and testing your code, cycle by cycle. </w:t>
+      </w:r>
+      <w:r>
+        <w:t xml:space="preserve"> We’ve included suggestions for what an appropriate amount of functionality for each cycle would be – but feel free to get ahead of us (especially if you’ve got a particularly cool extra feature planned).  If you want to do features in a different order – get permission from your TA or professor.</w:t>
+      </w:r>
+    </w:p>
+    <w:p>
+      <w:r>
+        <w:t xml:space="preserve">Document your code as you go along. </w:t>
+      </w:r>
+    </w:p>
+    <w:p/>
+    <w:p/>
     <w:p>
       <w:pPr>
         <w:pStyle w:val="Heading2"/>
       </w:pPr>
-      <w:bookmarkStart w:name="_Toc338508467" w:id="5"/>
-      <w:r>
+      <w:bookmarkStart w:id="5" w:name="_Toc338508468"/>
+      <w:r>
+        <w:lastRenderedPageBreak/>
         <w:t>Milestone</w:t>
       </w:r>
       <w:r>
-        <w:t xml:space="preserve"> 0: UML Class Diagram</w:t>
+        <w:t xml:space="preserve"> </w:t>
+      </w:r>
+      <w:r>
+        <w:t>1</w:t>
+      </w:r>
+      <w:r>
+        <w:t xml:space="preserve">: </w:t>
+      </w:r>
+      <w:r>
+        <w:t>Levels</w:t>
       </w:r>
       <w:bookmarkEnd w:id="5"/>
-    </w:p>
-    <w:p>
-      <w:r>
-        <w:t xml:space="preserve">1. Brainstorm possible classes. (We would guess that you will come up with about 6-10 classes but more are certainly possible) </w:t>
-      </w:r>
-    </w:p>
-    <w:p>
-      <w:r>
-        <w:t>2</w:t>
-      </w:r>
-      <w:r>
-        <w:t xml:space="preserve">. Assign responsibilities to classes; determine how classes need to collaborate in order to carry out those responsibilities, and what responsibilities those collaborating classes need to have. Will inheritance or interfaces help you to organize the responsibilities? Keep iterating this until all of the program's responsibilities have been assigned to classes. </w:t>
-      </w:r>
-    </w:p>
-    <w:p>
-      <w:r>
-        <w:t>3</w:t>
-      </w:r>
-      <w:r>
-        <w:t xml:space="preserve">. Collect the information into a UML class diagram. </w:t>
-      </w:r>
-      <w:r>
-        <w:t xml:space="preserve"> Your diagram MUST be</w:t>
-      </w:r>
-      <w:r>
-        <w:t xml:space="preserve"> computer generated – use UMLet (easy drag and drop) or PlantUML (sort of a coding language which is what we use to generate diagrams for class)</w:t>
-      </w:r>
-    </w:p>
-    <w:p>
-      <w:r>
-        <w:t>Save your diagram as a PDF or JPG file.</w:t>
-      </w:r>
-    </w:p>
-    <w:p>
-      <w:r>
-        <w:t xml:space="preserve">Begin implementing, commenting, and testing your code, cycle by cycle. </w:t>
-      </w:r>
-      <w:r>
-        <w:t xml:space="preserve"> We’ve included suggestions for what an appropriate amount of functionality for each cycle would be – but feel free to get ahead of us (especially if you’ve got a particularly cool extra feature planned).  If you want to do features in a different order – get permission from your TA or professor.</w:t>
-      </w:r>
-    </w:p>
-    <w:p>
-      <w:r>
-        <w:t xml:space="preserve">Document your code as you go along. </w:t>
-      </w:r>
-    </w:p>
-    <w:p>
-      <w:pPr>
-        <w:pStyle w:val="Heading2"/>
-      </w:pPr>
-      <w:bookmarkStart w:name="_Toc338508468" w:id="6"/>
-      <w:r>
-        <w:t>Milestone</w:t>
-      </w:r>
-      <w:r>
-        <w:t xml:space="preserve"> </w:t>
-      </w:r>
-      <w:r>
-        <w:t>1</w:t>
-      </w:r>
-      <w:r>
-        <w:t xml:space="preserve">: </w:t>
-      </w:r>
-      <w:r>
-        <w:t>Levels</w:t>
-      </w:r>
-      <w:bookmarkEnd w:id="6"/>
     </w:p>
     <w:p>
       <w:pPr>
@@ -1893,21 +1817,15 @@
           <w:numId w:val="3"/>
         </w:numPr>
         <w:rPr>
-          <w:i w:val="1"/>
-          <w:iCs w:val="1"/>
+          <w:i/>
+          <w:iCs/>
         </w:rPr>
       </w:pPr>
       <w:r>
-        <w:rPr/>
-        <w:t xml:space="preserve">A hero that can move </w:t>
-      </w:r>
-      <w:r>
-        <w:rPr/>
-        <w:t>fly</w:t>
-      </w:r>
-      <w:r>
-        <w:rPr/>
-        <w:t>, land on platforms, fall</w:t>
+        <w:t>A hero that can move fly, land on platforms</w:t>
+      </w:r>
+      <w:r>
+        <w:t xml:space="preserve"> (no automatic animation required yet, just movement when keys are pressed)</w:t>
       </w:r>
     </w:p>
     <w:p>
@@ -1917,10 +1835,8 @@
           <w:ilvl w:val="0"/>
           <w:numId w:val="3"/>
         </w:numPr>
-        <w:rPr/>
-      </w:pPr>
-      <w:r>
-        <w:rPr/>
+      </w:pPr>
+      <w:r>
         <w:t>Levels that are loaded from a file</w:t>
       </w:r>
     </w:p>
@@ -1931,10 +1847,8 @@
           <w:ilvl w:val="0"/>
           <w:numId w:val="3"/>
         </w:numPr>
-        <w:rPr/>
-      </w:pPr>
-      <w:r>
-        <w:rPr/>
+      </w:pPr>
+      <w:r>
         <w:t>Switching between levels with U and D</w:t>
       </w:r>
     </w:p>
@@ -1942,14 +1856,14 @@
       <w:pPr>
         <w:pStyle w:val="Heading2"/>
       </w:pPr>
-      <w:bookmarkStart w:name="_Toc338508469" w:id="7"/>
+      <w:bookmarkStart w:id="6" w:name="_Toc338508469"/>
       <w:r>
         <w:t>Milestone</w:t>
       </w:r>
       <w:r>
         <w:t xml:space="preserve"> 2: Monster start</w:t>
       </w:r>
-      <w:bookmarkEnd w:id="7"/>
+      <w:bookmarkEnd w:id="6"/>
     </w:p>
     <w:p>
       <w:pPr>
@@ -1959,8 +1873,8 @@
       </w:pPr>
       <w:r>
         <w:rPr>
-          <w:i w:val="1"/>
-          <w:iCs w:val="1"/>
+          <w:i/>
+          <w:iCs/>
         </w:rPr>
         <w:t>Minimum functionality:</w:t>
       </w:r>
@@ -1973,13 +1887,28 @@
           <w:numId w:val="3"/>
         </w:numPr>
         <w:rPr>
-          <w:i w:val="1"/>
-          <w:iCs w:val="1"/>
+          <w:i/>
+          <w:iCs/>
         </w:rPr>
       </w:pPr>
       <w:r>
-        <w:rPr/>
-        <w:t>2 kinds of Monsters that move in a reasonable way and shoot bullets</w:t>
+        <w:t>“Automatic” animation (things moving without keys pressed)</w:t>
+      </w:r>
+    </w:p>
+    <w:p>
+      <w:pPr>
+        <w:pStyle w:val="ListParagraph"/>
+        <w:numPr>
+          <w:ilvl w:val="1"/>
+          <w:numId w:val="3"/>
+        </w:numPr>
+        <w:rPr>
+          <w:i/>
+          <w:iCs/>
+        </w:rPr>
+      </w:pPr>
+      <w:r>
+        <w:t>The hero should fall when not on a platform and the fall should be gradual, not instantaneous, i.e., this is animation without key presses</w:t>
       </w:r>
     </w:p>
     <w:p>
@@ -1990,48 +1919,12 @@
           <w:numId w:val="3"/>
         </w:numPr>
         <w:rPr>
-          <w:i w:val="1"/>
-          <w:iCs w:val="1"/>
+          <w:i/>
+          <w:iCs/>
         </w:rPr>
       </w:pPr>
       <w:r>
-        <w:rPr/>
-        <w:t xml:space="preserve">You might want to get started on basic collisions (e.g. </w:t>
-      </w:r>
-      <w:r>
-        <w:rPr/>
-        <w:t>monsters</w:t>
-      </w:r>
-      <w:r>
-        <w:rPr/>
-        <w:t xml:space="preserve"> kill hero) but it won’t be checked till next cycle</w:t>
-      </w:r>
-    </w:p>
-    <w:p>
-      <w:pPr>
-        <w:pStyle w:val="Heading2"/>
-      </w:pPr>
-      <w:bookmarkStart w:name="_Toc338508470" w:id="8"/>
-      <w:r>
-        <w:t>Milestone</w:t>
-      </w:r>
-      <w:r>
-        <w:t xml:space="preserve"> 3: Collisions</w:t>
-      </w:r>
-      <w:bookmarkEnd w:id="8"/>
-    </w:p>
-    <w:p>
-      <w:pPr>
-        <w:rPr>
-          <w:i/>
-        </w:rPr>
-      </w:pPr>
-      <w:r>
-        <w:rPr>
-          <w:i w:val="1"/>
-          <w:iCs w:val="1"/>
-        </w:rPr>
-        <w:t>Minimum functionality:</w:t>
+        <w:t>2 kinds of Monsters that move in a reasonable way and shoot bullets</w:t>
       </w:r>
     </w:p>
     <w:p>
@@ -2041,18 +1934,40 @@
           <w:ilvl w:val="0"/>
           <w:numId w:val="3"/>
         </w:numPr>
-        <w:bidi w:val="0"/>
-        <w:spacing w:before="0" w:beforeAutospacing="off" w:after="0" w:afterAutospacing="off" w:line="276" w:lineRule="auto"/>
-        <w:ind w:left="720" w:right="0" w:hanging="360"/>
-        <w:jc w:val="left"/>
         <w:rPr>
-          <w:sz w:val="22"/>
-          <w:szCs w:val="22"/>
+          <w:i/>
+          <w:iCs/>
         </w:rPr>
       </w:pPr>
       <w:r>
-        <w:rPr/>
-        <w:t>Jousting</w:t>
+        <w:t>You might want to get started on basic collisions (e.g. monsters kill hero) but it won’t be checked till next cycle</w:t>
+      </w:r>
+    </w:p>
+    <w:p>
+      <w:pPr>
+        <w:pStyle w:val="Heading2"/>
+      </w:pPr>
+      <w:bookmarkStart w:id="7" w:name="_Toc338508470"/>
+      <w:r>
+        <w:t>Milestone</w:t>
+      </w:r>
+      <w:r>
+        <w:t xml:space="preserve"> 3: Collisions</w:t>
+      </w:r>
+      <w:bookmarkEnd w:id="7"/>
+    </w:p>
+    <w:p>
+      <w:pPr>
+        <w:rPr>
+          <w:i/>
+        </w:rPr>
+      </w:pPr>
+      <w:r>
+        <w:rPr>
+          <w:i/>
+          <w:iCs/>
+        </w:rPr>
+        <w:t>Minimum functionality:</w:t>
       </w:r>
     </w:p>
     <w:p>
@@ -2063,26 +1978,43 @@
           <w:numId w:val="3"/>
         </w:numPr>
         <w:spacing w:after="0"/>
-        <w:rPr/>
-      </w:pPr>
-      <w:r>
-        <w:rPr/>
-        <w:t xml:space="preserve">Trapping monsters, getting </w:t>
-      </w:r>
-      <w:r>
-        <w:rPr/>
-        <w:t>eggs</w:t>
-      </w:r>
-      <w:r>
-        <w:rPr/>
-        <w:t>, monsters freeing themselves</w:t>
+      </w:pPr>
+      <w:r>
+        <w:t>Jousting</w:t>
+      </w:r>
+      <w:r>
+        <w:t xml:space="preserve"> – which means collisions</w:t>
+      </w:r>
+    </w:p>
+    <w:p>
+      <w:pPr>
+        <w:pStyle w:val="ListParagraph"/>
+        <w:numPr>
+          <w:ilvl w:val="0"/>
+          <w:numId w:val="3"/>
+        </w:numPr>
+        <w:spacing w:after="0"/>
+      </w:pPr>
+      <w:r>
+        <w:t>“Killing”</w:t>
+      </w:r>
+      <w:r>
+        <w:t xml:space="preserve"> monsters, getting eggs, monsters freeing themselves</w:t>
+      </w:r>
+      <w:r>
+        <w:t xml:space="preserve"> from eggs if it stays an egg for so long without hero collecting it by colli</w:t>
+      </w:r>
+      <w:bookmarkStart w:id="8" w:name="_GoBack"/>
+      <w:bookmarkEnd w:id="8"/>
+      <w:r>
+        <w:t>ding with it</w:t>
       </w:r>
     </w:p>
     <w:p>
       <w:pPr>
         <w:pStyle w:val="Heading2"/>
       </w:pPr>
-      <w:bookmarkStart w:name="_Toc338508471" w:id="9"/>
+      <w:bookmarkStart w:id="9" w:name="_Toc338508471"/>
       <w:r>
         <w:t>Milestone</w:t>
       </w:r>
@@ -2122,12 +2054,11 @@
           <w:numId w:val="3"/>
         </w:numPr>
         <w:rPr>
-          <w:i w:val="1"/>
-          <w:iCs w:val="1"/>
+          <w:i/>
+          <w:iCs/>
         </w:rPr>
       </w:pPr>
       <w:r>
-        <w:rPr/>
         <w:t>Moving between levels on monster killing</w:t>
       </w:r>
     </w:p>
@@ -2139,12 +2070,11 @@
           <w:numId w:val="3"/>
         </w:numPr>
         <w:rPr>
-          <w:i w:val="1"/>
-          <w:iCs w:val="1"/>
+          <w:i/>
+          <w:iCs/>
         </w:rPr>
       </w:pPr>
       <w:r>
-        <w:rPr/>
         <w:t>Score</w:t>
       </w:r>
     </w:p>
@@ -2156,12 +2086,11 @@
           <w:numId w:val="3"/>
         </w:numPr>
         <w:rPr>
-          <w:i w:val="1"/>
-          <w:iCs w:val="1"/>
+          <w:i/>
+          <w:iCs/>
         </w:rPr>
       </w:pPr>
       <w:r>
-        <w:rPr/>
         <w:t>Whatever features you team wants to add!</w:t>
       </w:r>
     </w:p>
@@ -2176,7 +2105,7 @@
       <w:pPr>
         <w:pStyle w:val="Heading1"/>
       </w:pPr>
-      <w:bookmarkStart w:name="_Toc338508472" w:id="10"/>
+      <w:bookmarkStart w:id="10" w:name="_Toc338508472"/>
       <w:r>
         <w:t>Code-in-progress</w:t>
       </w:r>
@@ -2191,7 +2120,7 @@
       <w:pPr>
         <w:pStyle w:val="Heading1"/>
       </w:pPr>
-      <w:bookmarkStart w:name="_Toc338508473" w:id="11"/>
+      <w:bookmarkStart w:id="11" w:name="_Toc338508473"/>
       <w:r>
         <w:t>Teamwork and grading</w:t>
       </w:r>
@@ -2199,7 +2128,11 @@
     </w:p>
     <w:p>
       <w:r>
-        <w:t>This assignment will be done by two-to-three-person teams. Our intention is not that you "divide and conquer" so much as that you have someone to talk with as you write and test this program. If you have not already done so, read this short article on Pair Programming and discuss it with your partners: http://en.wikipedia.org/wiki/Pair_programming. In particular, note what it says about who should be the driver if you are a "mismatched pair."</w:t>
+        <w:t xml:space="preserve">This assignment will be done by two-to-three-person teams. Our intention is not that you "divide and conquer" so much as that you have someone to talk with as you write and test this program. If you have not already done so, read this short article on Pair Programming and discuss it with your partners: </w:t>
+      </w:r>
+      <w:r>
+        <w:lastRenderedPageBreak/>
+        <w:t>http://en.wikipedia.org/wiki/Pair_programming. In particular, note what it says about who should be the driver if you are a "mismatched pair."</w:t>
       </w:r>
     </w:p>
     <w:p>
@@ -2221,7 +2154,6 @@
     </w:p>
     <w:p>
       <w:r>
-        <w:lastRenderedPageBreak/>
         <w:t>If your team is having a problem with members not working together, please bring it up with you</w:t>
       </w:r>
       <w:r>
@@ -2278,7 +2210,15 @@
     </w:p>
     <w:p>
       <w:r>
-        <w:t>While implementing great features to your game is fun and important, it is also important that you apply the object-oriented design principles that you learned in this course to your design and coding. This 50 point section covers such things as code clarity, avoiding duplicated code, high cohesion and low coupling, and proper use of polymorphism and dynamic dispatch. Therefore, there will be significant deductions for code that, for example,</w:t>
+        <w:t xml:space="preserve">While implementing great features to your game is fun and important, it is also important that you apply the object-oriented design principles that you learned in this course to your design and coding. This </w:t>
+      </w:r>
+      <w:proofErr w:type="gramStart"/>
+      <w:r>
+        <w:t>50 point</w:t>
+      </w:r>
+      <w:proofErr w:type="gramEnd"/>
+      <w:r>
+        <w:t xml:space="preserve"> section covers such things as code clarity, avoiding duplicated code, high cohesion and low coupling, and proper use of polymorphism and dynamic dispatch. Therefore, there will be significant deductions for code that, for example,</w:t>
       </w:r>
     </w:p>
     <w:p>
@@ -2291,7 +2231,15 @@
         <w:spacing w:after="0" w:line="240" w:lineRule="auto"/>
       </w:pPr>
       <w:r>
-        <w:t xml:space="preserve">has a few large classes (like Main) with low cohesion, </w:t>
+        <w:t xml:space="preserve">has a few large classes (like Main) with low </w:t>
+      </w:r>
+      <w:proofErr w:type="gramStart"/>
+      <w:r>
+        <w:t>cohesion,</w:t>
+      </w:r>
+      <w:proofErr w:type="gramEnd"/>
+      <w:r>
+        <w:t xml:space="preserve"> </w:t>
       </w:r>
     </w:p>
     <w:p>
@@ -2322,11 +2270,29 @@
       <w:r>
         <w:t xml:space="preserve">type-predicated code. That is when one class uses if statements based on the type of another class (using </w:t>
       </w:r>
-      <w:r>
-        <w:t>instanceof,</w:t>
-      </w:r>
-      <w:r>
-        <w:t xml:space="preserve"> the name of a class, or even a special getType() function that returns a string or integer code).</w:t>
+      <w:proofErr w:type="spellStart"/>
+      <w:r>
+        <w:t>instanceof</w:t>
+      </w:r>
+      <w:proofErr w:type="spellEnd"/>
+      <w:r>
+        <w:t>,</w:t>
+      </w:r>
+      <w:r>
+        <w:t xml:space="preserve"> the name of a class, or even a special </w:t>
+      </w:r>
+      <w:proofErr w:type="spellStart"/>
+      <w:proofErr w:type="gramStart"/>
+      <w:r>
+        <w:t>getType</w:t>
+      </w:r>
+      <w:proofErr w:type="spellEnd"/>
+      <w:r>
+        <w:t>(</w:t>
+      </w:r>
+      <w:proofErr w:type="gramEnd"/>
+      <w:r>
+        <w:t>) function that returns a string or integer code).</w:t>
       </w:r>
       <w:r>
         <w:t xml:space="preserve"> </w:t>
@@ -2383,8 +2349,9 @@
       <w:pPr>
         <w:pStyle w:val="Heading1"/>
       </w:pPr>
-      <w:bookmarkStart w:name="_Toc338508475" w:id="12"/>
-      <w:r>
+      <w:bookmarkStart w:id="12" w:name="_Toc338508475"/>
+      <w:r>
+        <w:lastRenderedPageBreak/>
         <w:t>Presentation</w:t>
       </w:r>
       <w:bookmarkEnd w:id="12"/>
@@ -2397,7 +2364,15 @@
         <w:t>10-minute</w:t>
       </w:r>
       <w:r>
-        <w:t xml:space="preserve"> presentation on your project, which may be open to the Rose-Hulman community. Your goals for this presentation are:</w:t>
+        <w:t xml:space="preserve"> presentation on your project, which may be open to the Rose-</w:t>
+      </w:r>
+      <w:proofErr w:type="spellStart"/>
+      <w:r>
+        <w:t>Hulman</w:t>
+      </w:r>
+      <w:proofErr w:type="spellEnd"/>
+      <w:r>
+        <w:t xml:space="preserve"> community. Your goals for this presentation are:</w:t>
       </w:r>
     </w:p>
     <w:p>
@@ -2445,7 +2420,6 @@
         <w:spacing w:after="0" w:line="240" w:lineRule="auto"/>
       </w:pPr>
       <w:r>
-        <w:lastRenderedPageBreak/>
         <w:t>Describe the basic design of your system and discuss the amount of cohesion and coupling in your design.</w:t>
       </w:r>
     </w:p>
@@ -2463,7 +2437,7 @@
       <w:pPr>
         <w:pStyle w:val="Heading1"/>
       </w:pPr>
-      <w:bookmarkStart w:name="_Toc338508476" w:id="13"/>
+      <w:bookmarkStart w:id="13" w:name="_Toc338508476"/>
       <w:r>
         <w:t>Grade components</w:t>
       </w:r>
@@ -2671,7 +2645,7 @@
       </w:r>
     </w:p>
     <w:sectPr>
-      <w:pgSz w:w="12240" w:h="15840" w:orient="portrait"/>
+      <w:pgSz w:w="12240" w:h="15840"/>
       <w:pgMar w:top="1440" w:right="1440" w:bottom="1440" w:left="1440" w:header="720" w:footer="720" w:gutter="0"/>
       <w:cols w:space="720"/>
       <w:docGrid w:linePitch="360"/>
@@ -2695,7 +2669,7 @@
         <w:ind w:left="720" w:hanging="360"/>
       </w:pPr>
       <w:rPr>
-        <w:rFonts w:hint="default" w:ascii="Symbol" w:hAnsi="Symbol"/>
+        <w:rFonts w:ascii="Symbol" w:hAnsi="Symbol" w:hint="default"/>
       </w:rPr>
     </w:lvl>
     <w:lvl w:ilvl="1" w:tplc="04090003" w:tentative="1">
@@ -2707,7 +2681,7 @@
         <w:ind w:left="1440" w:hanging="360"/>
       </w:pPr>
       <w:rPr>
-        <w:rFonts w:hint="default" w:ascii="Courier New" w:hAnsi="Courier New" w:cs="Courier New"/>
+        <w:rFonts w:ascii="Courier New" w:hAnsi="Courier New" w:cs="Courier New" w:hint="default"/>
       </w:rPr>
     </w:lvl>
     <w:lvl w:ilvl="2" w:tplc="04090005" w:tentative="1">
@@ -2719,7 +2693,7 @@
         <w:ind w:left="2160" w:hanging="360"/>
       </w:pPr>
       <w:rPr>
-        <w:rFonts w:hint="default" w:ascii="Wingdings" w:hAnsi="Wingdings"/>
+        <w:rFonts w:ascii="Wingdings" w:hAnsi="Wingdings" w:hint="default"/>
       </w:rPr>
     </w:lvl>
     <w:lvl w:ilvl="3" w:tplc="04090001" w:tentative="1">
@@ -2731,7 +2705,7 @@
         <w:ind w:left="2880" w:hanging="360"/>
       </w:pPr>
       <w:rPr>
-        <w:rFonts w:hint="default" w:ascii="Symbol" w:hAnsi="Symbol"/>
+        <w:rFonts w:ascii="Symbol" w:hAnsi="Symbol" w:hint="default"/>
       </w:rPr>
     </w:lvl>
     <w:lvl w:ilvl="4" w:tplc="04090003" w:tentative="1">
@@ -2743,7 +2717,7 @@
         <w:ind w:left="3600" w:hanging="360"/>
       </w:pPr>
       <w:rPr>
-        <w:rFonts w:hint="default" w:ascii="Courier New" w:hAnsi="Courier New" w:cs="Courier New"/>
+        <w:rFonts w:ascii="Courier New" w:hAnsi="Courier New" w:cs="Courier New" w:hint="default"/>
       </w:rPr>
     </w:lvl>
     <w:lvl w:ilvl="5" w:tplc="04090005" w:tentative="1">
@@ -2755,7 +2729,7 @@
         <w:ind w:left="4320" w:hanging="360"/>
       </w:pPr>
       <w:rPr>
-        <w:rFonts w:hint="default" w:ascii="Wingdings" w:hAnsi="Wingdings"/>
+        <w:rFonts w:ascii="Wingdings" w:hAnsi="Wingdings" w:hint="default"/>
       </w:rPr>
     </w:lvl>
     <w:lvl w:ilvl="6" w:tplc="04090001" w:tentative="1">
@@ -2767,7 +2741,7 @@
         <w:ind w:left="5040" w:hanging="360"/>
       </w:pPr>
       <w:rPr>
-        <w:rFonts w:hint="default" w:ascii="Symbol" w:hAnsi="Symbol"/>
+        <w:rFonts w:ascii="Symbol" w:hAnsi="Symbol" w:hint="default"/>
       </w:rPr>
     </w:lvl>
     <w:lvl w:ilvl="7" w:tplc="04090003" w:tentative="1">
@@ -2779,7 +2753,7 @@
         <w:ind w:left="5760" w:hanging="360"/>
       </w:pPr>
       <w:rPr>
-        <w:rFonts w:hint="default" w:ascii="Courier New" w:hAnsi="Courier New" w:cs="Courier New"/>
+        <w:rFonts w:ascii="Courier New" w:hAnsi="Courier New" w:cs="Courier New" w:hint="default"/>
       </w:rPr>
     </w:lvl>
     <w:lvl w:ilvl="8" w:tplc="04090005" w:tentative="1">
@@ -2791,7 +2765,7 @@
         <w:ind w:left="6480" w:hanging="360"/>
       </w:pPr>
       <w:rPr>
-        <w:rFonts w:hint="default" w:ascii="Wingdings" w:hAnsi="Wingdings"/>
+        <w:rFonts w:ascii="Wingdings" w:hAnsi="Wingdings" w:hint="default"/>
       </w:rPr>
     </w:lvl>
   </w:abstractNum>
@@ -2799,7 +2773,7 @@
     <w:nsid w:val="3816551E"/>
     <w:multiLevelType w:val="hybridMultilevel"/>
     <w:tmpl w:val="52888C0A"/>
-    <w:lvl w:ilvl="0">
+    <w:lvl w:ilvl="0" w:tplc="FFFFFFFF">
       <w:start w:val="1"/>
       <w:numFmt w:val="bullet"/>
       <w:lvlText w:val=""/>
@@ -2808,10 +2782,10 @@
         <w:ind w:left="720" w:hanging="360"/>
       </w:pPr>
       <w:rPr>
-        <w:rFonts w:hint="default" w:ascii="Symbol" w:hAnsi="Symbol"/>
+        <w:rFonts w:ascii="Symbol" w:hAnsi="Symbol" w:hint="default"/>
       </w:rPr>
     </w:lvl>
-    <w:lvl w:ilvl="1" w:tplc="04090003" w:tentative="1">
+    <w:lvl w:ilvl="1" w:tplc="04090003">
       <w:start w:val="1"/>
       <w:numFmt w:val="bullet"/>
       <w:lvlText w:val="o"/>
@@ -2820,7 +2794,7 @@
         <w:ind w:left="1440" w:hanging="360"/>
       </w:pPr>
       <w:rPr>
-        <w:rFonts w:hint="default" w:ascii="Courier New" w:hAnsi="Courier New" w:cs="Courier New"/>
+        <w:rFonts w:ascii="Courier New" w:hAnsi="Courier New" w:cs="Courier New" w:hint="default"/>
       </w:rPr>
     </w:lvl>
     <w:lvl w:ilvl="2" w:tplc="04090005" w:tentative="1">
@@ -2832,7 +2806,7 @@
         <w:ind w:left="2160" w:hanging="360"/>
       </w:pPr>
       <w:rPr>
-        <w:rFonts w:hint="default" w:ascii="Wingdings" w:hAnsi="Wingdings"/>
+        <w:rFonts w:ascii="Wingdings" w:hAnsi="Wingdings" w:hint="default"/>
       </w:rPr>
     </w:lvl>
     <w:lvl w:ilvl="3" w:tplc="04090001" w:tentative="1">
@@ -2844,7 +2818,7 @@
         <w:ind w:left="2880" w:hanging="360"/>
       </w:pPr>
       <w:rPr>
-        <w:rFonts w:hint="default" w:ascii="Symbol" w:hAnsi="Symbol"/>
+        <w:rFonts w:ascii="Symbol" w:hAnsi="Symbol" w:hint="default"/>
       </w:rPr>
     </w:lvl>
     <w:lvl w:ilvl="4" w:tplc="04090003" w:tentative="1">
@@ -2856,7 +2830,7 @@
         <w:ind w:left="3600" w:hanging="360"/>
       </w:pPr>
       <w:rPr>
-        <w:rFonts w:hint="default" w:ascii="Courier New" w:hAnsi="Courier New" w:cs="Courier New"/>
+        <w:rFonts w:ascii="Courier New" w:hAnsi="Courier New" w:cs="Courier New" w:hint="default"/>
       </w:rPr>
     </w:lvl>
     <w:lvl w:ilvl="5" w:tplc="04090005" w:tentative="1">
@@ -2868,7 +2842,7 @@
         <w:ind w:left="4320" w:hanging="360"/>
       </w:pPr>
       <w:rPr>
-        <w:rFonts w:hint="default" w:ascii="Wingdings" w:hAnsi="Wingdings"/>
+        <w:rFonts w:ascii="Wingdings" w:hAnsi="Wingdings" w:hint="default"/>
       </w:rPr>
     </w:lvl>
     <w:lvl w:ilvl="6" w:tplc="04090001" w:tentative="1">
@@ -2880,7 +2854,7 @@
         <w:ind w:left="5040" w:hanging="360"/>
       </w:pPr>
       <w:rPr>
-        <w:rFonts w:hint="default" w:ascii="Symbol" w:hAnsi="Symbol"/>
+        <w:rFonts w:ascii="Symbol" w:hAnsi="Symbol" w:hint="default"/>
       </w:rPr>
     </w:lvl>
     <w:lvl w:ilvl="7" w:tplc="04090003" w:tentative="1">
@@ -2892,7 +2866,7 @@
         <w:ind w:left="5760" w:hanging="360"/>
       </w:pPr>
       <w:rPr>
-        <w:rFonts w:hint="default" w:ascii="Courier New" w:hAnsi="Courier New" w:cs="Courier New"/>
+        <w:rFonts w:ascii="Courier New" w:hAnsi="Courier New" w:cs="Courier New" w:hint="default"/>
       </w:rPr>
     </w:lvl>
     <w:lvl w:ilvl="8" w:tplc="04090005" w:tentative="1">
@@ -2904,7 +2878,7 @@
         <w:ind w:left="6480" w:hanging="360"/>
       </w:pPr>
       <w:rPr>
-        <w:rFonts w:hint="default" w:ascii="Wingdings" w:hAnsi="Wingdings"/>
+        <w:rFonts w:ascii="Wingdings" w:hAnsi="Wingdings" w:hint="default"/>
       </w:rPr>
     </w:lvl>
   </w:abstractNum>
@@ -2924,7 +2898,7 @@
         <w:ind w:left="720" w:hanging="360"/>
       </w:pPr>
       <w:rPr>
-        <w:rFonts w:hint="default" w:ascii="Symbol" w:hAnsi="Symbol"/>
+        <w:rFonts w:ascii="Symbol" w:hAnsi="Symbol" w:hint="default"/>
         <w:sz w:val="20"/>
       </w:rPr>
     </w:lvl>
@@ -2940,7 +2914,7 @@
         <w:ind w:left="1440" w:hanging="360"/>
       </w:pPr>
       <w:rPr>
-        <w:rFonts w:hint="default" w:ascii="Courier New" w:hAnsi="Courier New"/>
+        <w:rFonts w:ascii="Courier New" w:hAnsi="Courier New" w:hint="default"/>
         <w:sz w:val="20"/>
       </w:rPr>
     </w:lvl>
@@ -2956,7 +2930,7 @@
         <w:ind w:left="2160" w:hanging="360"/>
       </w:pPr>
       <w:rPr>
-        <w:rFonts w:hint="default" w:ascii="Wingdings" w:hAnsi="Wingdings"/>
+        <w:rFonts w:ascii="Wingdings" w:hAnsi="Wingdings" w:hint="default"/>
         <w:sz w:val="20"/>
       </w:rPr>
     </w:lvl>
@@ -2972,7 +2946,7 @@
         <w:ind w:left="2880" w:hanging="360"/>
       </w:pPr>
       <w:rPr>
-        <w:rFonts w:hint="default" w:ascii="Wingdings" w:hAnsi="Wingdings"/>
+        <w:rFonts w:ascii="Wingdings" w:hAnsi="Wingdings" w:hint="default"/>
         <w:sz w:val="20"/>
       </w:rPr>
     </w:lvl>
@@ -2988,7 +2962,7 @@
         <w:ind w:left="3600" w:hanging="360"/>
       </w:pPr>
       <w:rPr>
-        <w:rFonts w:hint="default" w:ascii="Wingdings" w:hAnsi="Wingdings"/>
+        <w:rFonts w:ascii="Wingdings" w:hAnsi="Wingdings" w:hint="default"/>
         <w:sz w:val="20"/>
       </w:rPr>
     </w:lvl>
@@ -3004,7 +2978,7 @@
         <w:ind w:left="4320" w:hanging="360"/>
       </w:pPr>
       <w:rPr>
-        <w:rFonts w:hint="default" w:ascii="Wingdings" w:hAnsi="Wingdings"/>
+        <w:rFonts w:ascii="Wingdings" w:hAnsi="Wingdings" w:hint="default"/>
         <w:sz w:val="20"/>
       </w:rPr>
     </w:lvl>
@@ -3020,7 +2994,7 @@
         <w:ind w:left="5040" w:hanging="360"/>
       </w:pPr>
       <w:rPr>
-        <w:rFonts w:hint="default" w:ascii="Wingdings" w:hAnsi="Wingdings"/>
+        <w:rFonts w:ascii="Wingdings" w:hAnsi="Wingdings" w:hint="default"/>
         <w:sz w:val="20"/>
       </w:rPr>
     </w:lvl>
@@ -3036,7 +3010,7 @@
         <w:ind w:left="5760" w:hanging="360"/>
       </w:pPr>
       <w:rPr>
-        <w:rFonts w:hint="default" w:ascii="Wingdings" w:hAnsi="Wingdings"/>
+        <w:rFonts w:ascii="Wingdings" w:hAnsi="Wingdings" w:hint="default"/>
         <w:sz w:val="20"/>
       </w:rPr>
     </w:lvl>
@@ -3052,7 +3026,7 @@
         <w:ind w:left="6480" w:hanging="360"/>
       </w:pPr>
       <w:rPr>
-        <w:rFonts w:hint="default" w:ascii="Wingdings" w:hAnsi="Wingdings"/>
+        <w:rFonts w:ascii="Wingdings" w:hAnsi="Wingdings" w:hint="default"/>
         <w:sz w:val="20"/>
       </w:rPr>
     </w:lvl>
@@ -3070,7 +3044,7 @@
         <w:ind w:left="720" w:hanging="360"/>
       </w:pPr>
       <w:rPr>
-        <w:rFonts w:hint="default" w:ascii="Symbol" w:hAnsi="Symbol"/>
+        <w:rFonts w:ascii="Symbol" w:hAnsi="Symbol" w:hint="default"/>
       </w:rPr>
     </w:lvl>
     <w:lvl w:ilvl="1" w:tplc="04090003">
@@ -3082,7 +3056,7 @@
         <w:ind w:left="1440" w:hanging="360"/>
       </w:pPr>
       <w:rPr>
-        <w:rFonts w:hint="default" w:ascii="Courier New" w:hAnsi="Courier New" w:cs="Courier New"/>
+        <w:rFonts w:ascii="Courier New" w:hAnsi="Courier New" w:cs="Courier New" w:hint="default"/>
       </w:rPr>
     </w:lvl>
     <w:lvl w:ilvl="2" w:tplc="04090005">
@@ -3094,7 +3068,7 @@
         <w:ind w:left="2160" w:hanging="360"/>
       </w:pPr>
       <w:rPr>
-        <w:rFonts w:hint="default" w:ascii="Wingdings" w:hAnsi="Wingdings"/>
+        <w:rFonts w:ascii="Wingdings" w:hAnsi="Wingdings" w:hint="default"/>
       </w:rPr>
     </w:lvl>
     <w:lvl w:ilvl="3" w:tplc="04090001">
@@ -3106,7 +3080,7 @@
         <w:ind w:left="2880" w:hanging="360"/>
       </w:pPr>
       <w:rPr>
-        <w:rFonts w:hint="default" w:ascii="Symbol" w:hAnsi="Symbol"/>
+        <w:rFonts w:ascii="Symbol" w:hAnsi="Symbol" w:hint="default"/>
       </w:rPr>
     </w:lvl>
     <w:lvl w:ilvl="4" w:tplc="04090003">
@@ -3118,7 +3092,7 @@
         <w:ind w:left="3600" w:hanging="360"/>
       </w:pPr>
       <w:rPr>
-        <w:rFonts w:hint="default" w:ascii="Courier New" w:hAnsi="Courier New" w:cs="Courier New"/>
+        <w:rFonts w:ascii="Courier New" w:hAnsi="Courier New" w:cs="Courier New" w:hint="default"/>
       </w:rPr>
     </w:lvl>
     <w:lvl w:ilvl="5" w:tplc="04090005">
@@ -3130,7 +3104,7 @@
         <w:ind w:left="4320" w:hanging="360"/>
       </w:pPr>
       <w:rPr>
-        <w:rFonts w:hint="default" w:ascii="Wingdings" w:hAnsi="Wingdings"/>
+        <w:rFonts w:ascii="Wingdings" w:hAnsi="Wingdings" w:hint="default"/>
       </w:rPr>
     </w:lvl>
     <w:lvl w:ilvl="6" w:tplc="04090001">
@@ -3142,7 +3116,7 @@
         <w:ind w:left="5040" w:hanging="360"/>
       </w:pPr>
       <w:rPr>
-        <w:rFonts w:hint="default" w:ascii="Symbol" w:hAnsi="Symbol"/>
+        <w:rFonts w:ascii="Symbol" w:hAnsi="Symbol" w:hint="default"/>
       </w:rPr>
     </w:lvl>
     <w:lvl w:ilvl="7" w:tplc="04090003">
@@ -3154,7 +3128,7 @@
         <w:ind w:left="5760" w:hanging="360"/>
       </w:pPr>
       <w:rPr>
-        <w:rFonts w:hint="default" w:ascii="Courier New" w:hAnsi="Courier New" w:cs="Courier New"/>
+        <w:rFonts w:ascii="Courier New" w:hAnsi="Courier New" w:cs="Courier New" w:hint="default"/>
       </w:rPr>
     </w:lvl>
     <w:lvl w:ilvl="8" w:tplc="04090005">
@@ -3166,7 +3140,7 @@
         <w:ind w:left="6480" w:hanging="360"/>
       </w:pPr>
       <w:rPr>
-        <w:rFonts w:hint="default" w:ascii="Wingdings" w:hAnsi="Wingdings"/>
+        <w:rFonts w:ascii="Wingdings" w:hAnsi="Wingdings" w:hint="default"/>
       </w:rPr>
     </w:lvl>
   </w:abstractNum>
@@ -3183,7 +3157,7 @@
         <w:ind w:left="720" w:hanging="360"/>
       </w:pPr>
       <w:rPr>
-        <w:rFonts w:hint="default" w:ascii="Symbol" w:hAnsi="Symbol"/>
+        <w:rFonts w:ascii="Symbol" w:hAnsi="Symbol" w:hint="default"/>
       </w:rPr>
     </w:lvl>
     <w:lvl w:ilvl="1" w:tplc="04090003" w:tentative="1">
@@ -3195,7 +3169,7 @@
         <w:ind w:left="1440" w:hanging="360"/>
       </w:pPr>
       <w:rPr>
-        <w:rFonts w:hint="default" w:ascii="Courier New" w:hAnsi="Courier New" w:cs="Courier New"/>
+        <w:rFonts w:ascii="Courier New" w:hAnsi="Courier New" w:cs="Courier New" w:hint="default"/>
       </w:rPr>
     </w:lvl>
     <w:lvl w:ilvl="2" w:tplc="04090005" w:tentative="1">
@@ -3207,7 +3181,7 @@
         <w:ind w:left="2160" w:hanging="360"/>
       </w:pPr>
       <w:rPr>
-        <w:rFonts w:hint="default" w:ascii="Wingdings" w:hAnsi="Wingdings"/>
+        <w:rFonts w:ascii="Wingdings" w:hAnsi="Wingdings" w:hint="default"/>
       </w:rPr>
     </w:lvl>
     <w:lvl w:ilvl="3" w:tplc="04090001" w:tentative="1">
@@ -3219,7 +3193,7 @@
         <w:ind w:left="2880" w:hanging="360"/>
       </w:pPr>
       <w:rPr>
-        <w:rFonts w:hint="default" w:ascii="Symbol" w:hAnsi="Symbol"/>
+        <w:rFonts w:ascii="Symbol" w:hAnsi="Symbol" w:hint="default"/>
       </w:rPr>
     </w:lvl>
     <w:lvl w:ilvl="4" w:tplc="04090003" w:tentative="1">
@@ -3231,7 +3205,7 @@
         <w:ind w:left="3600" w:hanging="360"/>
       </w:pPr>
       <w:rPr>
-        <w:rFonts w:hint="default" w:ascii="Courier New" w:hAnsi="Courier New" w:cs="Courier New"/>
+        <w:rFonts w:ascii="Courier New" w:hAnsi="Courier New" w:cs="Courier New" w:hint="default"/>
       </w:rPr>
     </w:lvl>
     <w:lvl w:ilvl="5" w:tplc="04090005" w:tentative="1">
@@ -3243,7 +3217,7 @@
         <w:ind w:left="4320" w:hanging="360"/>
       </w:pPr>
       <w:rPr>
-        <w:rFonts w:hint="default" w:ascii="Wingdings" w:hAnsi="Wingdings"/>
+        <w:rFonts w:ascii="Wingdings" w:hAnsi="Wingdings" w:hint="default"/>
       </w:rPr>
     </w:lvl>
     <w:lvl w:ilvl="6" w:tplc="04090001" w:tentative="1">
@@ -3255,7 +3229,7 @@
         <w:ind w:left="5040" w:hanging="360"/>
       </w:pPr>
       <w:rPr>
-        <w:rFonts w:hint="default" w:ascii="Symbol" w:hAnsi="Symbol"/>
+        <w:rFonts w:ascii="Symbol" w:hAnsi="Symbol" w:hint="default"/>
       </w:rPr>
     </w:lvl>
     <w:lvl w:ilvl="7" w:tplc="04090003" w:tentative="1">
@@ -3267,7 +3241,7 @@
         <w:ind w:left="5760" w:hanging="360"/>
       </w:pPr>
       <w:rPr>
-        <w:rFonts w:hint="default" w:ascii="Courier New" w:hAnsi="Courier New" w:cs="Courier New"/>
+        <w:rFonts w:ascii="Courier New" w:hAnsi="Courier New" w:cs="Courier New" w:hint="default"/>
       </w:rPr>
     </w:lvl>
     <w:lvl w:ilvl="8" w:tplc="04090005" w:tentative="1">
@@ -3279,7 +3253,7 @@
         <w:ind w:left="6480" w:hanging="360"/>
       </w:pPr>
       <w:rPr>
-        <w:rFonts w:hint="default" w:ascii="Wingdings" w:hAnsi="Wingdings"/>
+        <w:rFonts w:ascii="Wingdings" w:hAnsi="Wingdings" w:hint="default"/>
       </w:rPr>
     </w:lvl>
   </w:abstractNum>
@@ -3306,7 +3280,7 @@
   <w:docDefaults>
     <w:rPrDefault>
       <w:rPr>
-        <w:rFonts w:asciiTheme="minorHAnsi" w:hAnsiTheme="minorHAnsi" w:eastAsiaTheme="minorHAnsi" w:cstheme="minorBidi"/>
+        <w:rFonts w:asciiTheme="minorHAnsi" w:eastAsiaTheme="minorHAnsi" w:hAnsiTheme="minorHAnsi" w:cstheme="minorBidi"/>
         <w:sz w:val="22"/>
         <w:szCs w:val="22"/>
         <w:lang w:val="en-US" w:eastAsia="en-US" w:bidi="ar-SA"/>
@@ -3318,17 +3292,17 @@
       </w:pPr>
     </w:pPrDefault>
   </w:docDefaults>
-  <w:latentStyles w:defLockedState="0" w:defUIPriority="99" w:defSemiHidden="0" w:defUnhideWhenUsed="0" w:defQFormat="0" w:count="375">
+  <w:latentStyles w:defLockedState="0" w:defUIPriority="99" w:defSemiHidden="0" w:defUnhideWhenUsed="0" w:defQFormat="0" w:count="376">
     <w:lsdException w:name="Normal" w:uiPriority="0" w:qFormat="1"/>
     <w:lsdException w:name="heading 1" w:uiPriority="9" w:qFormat="1"/>
-    <w:lsdException w:name="heading 2" w:uiPriority="9" w:semiHidden="1" w:unhideWhenUsed="1" w:qFormat="1"/>
-    <w:lsdException w:name="heading 3" w:uiPriority="9" w:semiHidden="1" w:unhideWhenUsed="1" w:qFormat="1"/>
-    <w:lsdException w:name="heading 4" w:uiPriority="9" w:semiHidden="1" w:unhideWhenUsed="1" w:qFormat="1"/>
-    <w:lsdException w:name="heading 5" w:uiPriority="9" w:semiHidden="1" w:unhideWhenUsed="1" w:qFormat="1"/>
-    <w:lsdException w:name="heading 6" w:uiPriority="9" w:semiHidden="1" w:unhideWhenUsed="1" w:qFormat="1"/>
-    <w:lsdException w:name="heading 7" w:uiPriority="9" w:semiHidden="1" w:unhideWhenUsed="1" w:qFormat="1"/>
-    <w:lsdException w:name="heading 8" w:uiPriority="9" w:semiHidden="1" w:unhideWhenUsed="1" w:qFormat="1"/>
-    <w:lsdException w:name="heading 9" w:uiPriority="9" w:semiHidden="1" w:unhideWhenUsed="1" w:qFormat="1"/>
+    <w:lsdException w:name="heading 2" w:semiHidden="1" w:uiPriority="9" w:unhideWhenUsed="1" w:qFormat="1"/>
+    <w:lsdException w:name="heading 3" w:semiHidden="1" w:uiPriority="9" w:unhideWhenUsed="1" w:qFormat="1"/>
+    <w:lsdException w:name="heading 4" w:semiHidden="1" w:uiPriority="9" w:unhideWhenUsed="1" w:qFormat="1"/>
+    <w:lsdException w:name="heading 5" w:semiHidden="1" w:uiPriority="9" w:unhideWhenUsed="1" w:qFormat="1"/>
+    <w:lsdException w:name="heading 6" w:semiHidden="1" w:uiPriority="9" w:unhideWhenUsed="1" w:qFormat="1"/>
+    <w:lsdException w:name="heading 7" w:semiHidden="1" w:uiPriority="9" w:unhideWhenUsed="1" w:qFormat="1"/>
+    <w:lsdException w:name="heading 8" w:semiHidden="1" w:uiPriority="9" w:unhideWhenUsed="1" w:qFormat="1"/>
+    <w:lsdException w:name="heading 9" w:semiHidden="1" w:uiPriority="9" w:unhideWhenUsed="1" w:qFormat="1"/>
     <w:lsdException w:name="index 1" w:semiHidden="1" w:unhideWhenUsed="1"/>
     <w:lsdException w:name="index 2" w:semiHidden="1" w:unhideWhenUsed="1"/>
     <w:lsdException w:name="index 3" w:semiHidden="1" w:unhideWhenUsed="1"/>
@@ -3338,22 +3312,22 @@
     <w:lsdException w:name="index 7" w:semiHidden="1" w:unhideWhenUsed="1"/>
     <w:lsdException w:name="index 8" w:semiHidden="1" w:unhideWhenUsed="1"/>
     <w:lsdException w:name="index 9" w:semiHidden="1" w:unhideWhenUsed="1"/>
-    <w:lsdException w:name="toc 1" w:uiPriority="39" w:semiHidden="1" w:unhideWhenUsed="1"/>
-    <w:lsdException w:name="toc 2" w:uiPriority="39" w:semiHidden="1" w:unhideWhenUsed="1"/>
-    <w:lsdException w:name="toc 3" w:uiPriority="39" w:semiHidden="1" w:unhideWhenUsed="1"/>
-    <w:lsdException w:name="toc 4" w:uiPriority="39" w:semiHidden="1" w:unhideWhenUsed="1"/>
-    <w:lsdException w:name="toc 5" w:uiPriority="39" w:semiHidden="1" w:unhideWhenUsed="1"/>
-    <w:lsdException w:name="toc 6" w:uiPriority="39" w:semiHidden="1" w:unhideWhenUsed="1"/>
-    <w:lsdException w:name="toc 7" w:uiPriority="39" w:semiHidden="1" w:unhideWhenUsed="1"/>
-    <w:lsdException w:name="toc 8" w:uiPriority="39" w:semiHidden="1" w:unhideWhenUsed="1"/>
-    <w:lsdException w:name="toc 9" w:uiPriority="39" w:semiHidden="1" w:unhideWhenUsed="1"/>
+    <w:lsdException w:name="toc 1" w:semiHidden="1" w:uiPriority="39" w:unhideWhenUsed="1"/>
+    <w:lsdException w:name="toc 2" w:semiHidden="1" w:uiPriority="39" w:unhideWhenUsed="1"/>
+    <w:lsdException w:name="toc 3" w:semiHidden="1" w:uiPriority="39" w:unhideWhenUsed="1"/>
+    <w:lsdException w:name="toc 4" w:semiHidden="1" w:uiPriority="39" w:unhideWhenUsed="1"/>
+    <w:lsdException w:name="toc 5" w:semiHidden="1" w:uiPriority="39" w:unhideWhenUsed="1"/>
+    <w:lsdException w:name="toc 6" w:semiHidden="1" w:uiPriority="39" w:unhideWhenUsed="1"/>
+    <w:lsdException w:name="toc 7" w:semiHidden="1" w:uiPriority="39" w:unhideWhenUsed="1"/>
+    <w:lsdException w:name="toc 8" w:semiHidden="1" w:uiPriority="39" w:unhideWhenUsed="1"/>
+    <w:lsdException w:name="toc 9" w:semiHidden="1" w:uiPriority="39" w:unhideWhenUsed="1"/>
     <w:lsdException w:name="Normal Indent" w:semiHidden="1" w:unhideWhenUsed="1"/>
     <w:lsdException w:name="footnote text" w:semiHidden="1" w:unhideWhenUsed="1"/>
     <w:lsdException w:name="annotation text" w:semiHidden="1" w:unhideWhenUsed="1"/>
     <w:lsdException w:name="header" w:semiHidden="1" w:unhideWhenUsed="1"/>
     <w:lsdException w:name="footer" w:semiHidden="1" w:unhideWhenUsed="1"/>
     <w:lsdException w:name="index heading" w:semiHidden="1" w:unhideWhenUsed="1"/>
-    <w:lsdException w:name="caption" w:uiPriority="35" w:semiHidden="1" w:unhideWhenUsed="1" w:qFormat="1"/>
+    <w:lsdException w:name="caption" w:semiHidden="1" w:uiPriority="35" w:unhideWhenUsed="1" w:qFormat="1"/>
     <w:lsdException w:name="table of figures" w:semiHidden="1" w:unhideWhenUsed="1"/>
     <w:lsdException w:name="envelope address" w:semiHidden="1" w:unhideWhenUsed="1"/>
     <w:lsdException w:name="envelope return" w:semiHidden="1" w:unhideWhenUsed="1"/>
@@ -3384,7 +3358,7 @@
     <w:lsdException w:name="Title" w:uiPriority="10" w:qFormat="1"/>
     <w:lsdException w:name="Closing" w:semiHidden="1" w:unhideWhenUsed="1"/>
     <w:lsdException w:name="Signature" w:semiHidden="1" w:unhideWhenUsed="1"/>
-    <w:lsdException w:name="Default Paragraph Font" w:uiPriority="1" w:semiHidden="1" w:unhideWhenUsed="1"/>
+    <w:lsdException w:name="Default Paragraph Font" w:semiHidden="1" w:uiPriority="1" w:unhideWhenUsed="1"/>
     <w:lsdException w:name="Body Text" w:semiHidden="1" w:unhideWhenUsed="1"/>
     <w:lsdException w:name="Body Text Indent" w:semiHidden="1" w:unhideWhenUsed="1"/>
     <w:lsdException w:name="List Continue" w:semiHidden="1" w:unhideWhenUsed="1"/>
@@ -3467,11 +3441,11 @@
     <w:lsdException w:name="Table Elegant" w:semiHidden="1" w:unhideWhenUsed="1"/>
     <w:lsdException w:name="Table Professional" w:semiHidden="1" w:unhideWhenUsed="1"/>
     <w:lsdException w:name="Table Subtle 1" w:semiHidden="1" w:unhideWhenUsed="1"/>
+    <w:lsdException w:name="Table Subtle 2" w:semiHidden="1" w:unhideWhenUsed="1"/>
     <w:lsdException w:name="Table Web 1" w:semiHidden="1" w:unhideWhenUsed="1"/>
     <w:lsdException w:name="Table Web 2" w:semiHidden="1" w:unhideWhenUsed="1"/>
     <w:lsdException w:name="Balloon Text" w:semiHidden="1" w:unhideWhenUsed="1"/>
     <w:lsdException w:name="Table Grid" w:uiPriority="59"/>
-    <w:lsdException w:name="Table Theme" w:semiHidden="1" w:unhideWhenUsed="1"/>
     <w:lsdException w:name="Placeholder Text" w:semiHidden="1"/>
     <w:lsdException w:name="No Spacing" w:uiPriority="1" w:qFormat="1"/>
     <w:lsdException w:name="Light Shading" w:uiPriority="60"/>
@@ -3581,8 +3555,8 @@
     <w:lsdException w:name="Subtle Reference" w:uiPriority="31" w:qFormat="1"/>
     <w:lsdException w:name="Intense Reference" w:uiPriority="32" w:qFormat="1"/>
     <w:lsdException w:name="Book Title" w:uiPriority="33" w:qFormat="1"/>
-    <w:lsdException w:name="Bibliography" w:uiPriority="37" w:semiHidden="1" w:unhideWhenUsed="1"/>
-    <w:lsdException w:name="TOC Heading" w:uiPriority="39" w:semiHidden="1" w:unhideWhenUsed="1" w:qFormat="1"/>
+    <w:lsdException w:name="Bibliography" w:semiHidden="1" w:uiPriority="37" w:unhideWhenUsed="1"/>
+    <w:lsdException w:name="TOC Heading" w:semiHidden="1" w:uiPriority="39" w:unhideWhenUsed="1" w:qFormat="1"/>
     <w:lsdException w:name="Grid Table 4" w:uiPriority="49"/>
     <w:lsdException w:name="Grid Table 5 Dark" w:uiPriority="50"/>
     <w:lsdException w:name="Grid Table 6 Colorful" w:uiPriority="51"/>
@@ -3682,8 +3656,9 @@
     <w:lsdException w:name="Smart Hyperlink" w:semiHidden="1" w:unhideWhenUsed="1"/>
     <w:lsdException w:name="Hashtag" w:semiHidden="1" w:unhideWhenUsed="1"/>
     <w:lsdException w:name="Unresolved Mention" w:semiHidden="1" w:unhideWhenUsed="1"/>
+    <w:lsdException w:name="Smart Link" w:semiHidden="1" w:unhideWhenUsed="1"/>
   </w:latentStyles>
-  <w:style w:type="paragraph" w:styleId="Normal" w:default="1">
+  <w:style w:type="paragraph" w:default="1" w:styleId="Normal">
     <w:name w:val="Normal"/>
     <w:qFormat/>
   </w:style>
@@ -3702,7 +3677,7 @@
       <w:outlineLvl w:val="0"/>
     </w:pPr>
     <w:rPr>
-      <w:rFonts w:asciiTheme="majorHAnsi" w:hAnsiTheme="majorHAnsi" w:eastAsiaTheme="majorEastAsia" w:cstheme="majorBidi"/>
+      <w:rFonts w:asciiTheme="majorHAnsi" w:eastAsiaTheme="majorEastAsia" w:hAnsiTheme="majorHAnsi" w:cstheme="majorBidi"/>
       <w:b/>
       <w:bCs/>
       <w:color w:val="345A8A" w:themeColor="accent1" w:themeShade="B5"/>
@@ -3726,7 +3701,7 @@
       <w:outlineLvl w:val="1"/>
     </w:pPr>
     <w:rPr>
-      <w:rFonts w:asciiTheme="majorHAnsi" w:hAnsiTheme="majorHAnsi" w:eastAsiaTheme="majorEastAsia" w:cstheme="majorBidi"/>
+      <w:rFonts w:asciiTheme="majorHAnsi" w:eastAsiaTheme="majorEastAsia" w:hAnsiTheme="majorHAnsi" w:cstheme="majorBidi"/>
       <w:b/>
       <w:bCs/>
       <w:color w:val="4F81BD" w:themeColor="accent1"/>
@@ -3750,19 +3725,19 @@
       <w:outlineLvl w:val="2"/>
     </w:pPr>
     <w:rPr>
-      <w:rFonts w:asciiTheme="majorHAnsi" w:hAnsiTheme="majorHAnsi" w:eastAsiaTheme="majorEastAsia" w:cstheme="majorBidi"/>
+      <w:rFonts w:asciiTheme="majorHAnsi" w:eastAsiaTheme="majorEastAsia" w:hAnsiTheme="majorHAnsi" w:cstheme="majorBidi"/>
       <w:b/>
       <w:bCs/>
       <w:color w:val="4F81BD" w:themeColor="accent1"/>
     </w:rPr>
   </w:style>
-  <w:style w:type="character" w:styleId="DefaultParagraphFont" w:default="1">
+  <w:style w:type="character" w:default="1" w:styleId="DefaultParagraphFont">
     <w:name w:val="Default Paragraph Font"/>
     <w:uiPriority w:val="1"/>
     <w:semiHidden/>
     <w:unhideWhenUsed/>
   </w:style>
-  <w:style w:type="table" w:styleId="TableNormal" w:default="1">
+  <w:style w:type="table" w:default="1" w:styleId="TableNormal">
     <w:name w:val="Normal Table"/>
     <w:uiPriority w:val="99"/>
     <w:semiHidden/>
@@ -3777,7 +3752,7 @@
       </w:tblCellMar>
     </w:tblPr>
   </w:style>
-  <w:style w:type="numbering" w:styleId="NoList" w:default="1">
+  <w:style w:type="numbering" w:default="1" w:styleId="NoList">
     <w:name w:val="No List"/>
     <w:uiPriority w:val="99"/>
     <w:semiHidden/>
@@ -3811,7 +3786,7 @@
       <w:szCs w:val="16"/>
     </w:rPr>
   </w:style>
-  <w:style w:type="character" w:styleId="BalloonTextChar" w:customStyle="1">
+  <w:style w:type="character" w:customStyle="1" w:styleId="BalloonTextChar">
     <w:name w:val="Balloon Text Char"/>
     <w:basedOn w:val="DefaultParagraphFont"/>
     <w:link w:val="BalloonText"/>
@@ -3857,23 +3832,23 @@
     </w:pPr>
     <w:tblPr>
       <w:tblBorders>
-        <w:top w:val="single" w:color="auto" w:sz="4" w:space="0"/>
-        <w:left w:val="single" w:color="auto" w:sz="4" w:space="0"/>
-        <w:bottom w:val="single" w:color="auto" w:sz="4" w:space="0"/>
-        <w:right w:val="single" w:color="auto" w:sz="4" w:space="0"/>
-        <w:insideH w:val="single" w:color="auto" w:sz="4" w:space="0"/>
-        <w:insideV w:val="single" w:color="auto" w:sz="4" w:space="0"/>
+        <w:top w:val="single" w:sz="4" w:space="0" w:color="auto"/>
+        <w:left w:val="single" w:sz="4" w:space="0" w:color="auto"/>
+        <w:bottom w:val="single" w:sz="4" w:space="0" w:color="auto"/>
+        <w:right w:val="single" w:sz="4" w:space="0" w:color="auto"/>
+        <w:insideH w:val="single" w:sz="4" w:space="0" w:color="auto"/>
+        <w:insideV w:val="single" w:sz="4" w:space="0" w:color="auto"/>
       </w:tblBorders>
     </w:tblPr>
   </w:style>
-  <w:style w:type="character" w:styleId="Heading1Char" w:customStyle="1">
+  <w:style w:type="character" w:customStyle="1" w:styleId="Heading1Char">
     <w:name w:val="Heading 1 Char"/>
     <w:basedOn w:val="DefaultParagraphFont"/>
     <w:link w:val="Heading1"/>
     <w:uiPriority w:val="9"/>
     <w:rsid w:val="009843B4"/>
     <w:rPr>
-      <w:rFonts w:asciiTheme="majorHAnsi" w:hAnsiTheme="majorHAnsi" w:eastAsiaTheme="majorEastAsia" w:cstheme="majorBidi"/>
+      <w:rFonts w:asciiTheme="majorHAnsi" w:eastAsiaTheme="majorEastAsia" w:hAnsiTheme="majorHAnsi" w:cstheme="majorBidi"/>
       <w:b/>
       <w:bCs/>
       <w:color w:val="345A8A" w:themeColor="accent1" w:themeShade="B5"/>
@@ -4062,13 +4037,13 @@
     <w:rsid w:val="009843B4"/>
     <w:pPr>
       <w:pBdr>
-        <w:bottom w:val="single" w:color="4F81BD" w:themeColor="accent1" w:sz="8" w:space="4"/>
+        <w:bottom w:val="single" w:sz="8" w:space="4" w:color="4F81BD" w:themeColor="accent1"/>
       </w:pBdr>
       <w:spacing w:after="300" w:line="240" w:lineRule="auto"/>
       <w:contextualSpacing/>
     </w:pPr>
     <w:rPr>
-      <w:rFonts w:asciiTheme="majorHAnsi" w:hAnsiTheme="majorHAnsi" w:eastAsiaTheme="majorEastAsia" w:cstheme="majorBidi"/>
+      <w:rFonts w:asciiTheme="majorHAnsi" w:eastAsiaTheme="majorEastAsia" w:hAnsiTheme="majorHAnsi" w:cstheme="majorBidi"/>
       <w:color w:val="17365D" w:themeColor="text2" w:themeShade="BF"/>
       <w:spacing w:val="5"/>
       <w:kern w:val="28"/>
@@ -4076,14 +4051,14 @@
       <w:szCs w:val="52"/>
     </w:rPr>
   </w:style>
-  <w:style w:type="character" w:styleId="TitleChar" w:customStyle="1">
+  <w:style w:type="character" w:customStyle="1" w:styleId="TitleChar">
     <w:name w:val="Title Char"/>
     <w:basedOn w:val="DefaultParagraphFont"/>
     <w:link w:val="Title"/>
     <w:uiPriority w:val="10"/>
     <w:rsid w:val="009843B4"/>
     <w:rPr>
-      <w:rFonts w:asciiTheme="majorHAnsi" w:hAnsiTheme="majorHAnsi" w:eastAsiaTheme="majorEastAsia" w:cstheme="majorBidi"/>
+      <w:rFonts w:asciiTheme="majorHAnsi" w:eastAsiaTheme="majorEastAsia" w:hAnsiTheme="majorHAnsi" w:cstheme="majorBidi"/>
       <w:color w:val="17365D" w:themeColor="text2" w:themeShade="BF"/>
       <w:spacing w:val="5"/>
       <w:kern w:val="28"/>
@@ -4091,14 +4066,14 @@
       <w:szCs w:val="52"/>
     </w:rPr>
   </w:style>
-  <w:style w:type="character" w:styleId="Heading2Char" w:customStyle="1">
+  <w:style w:type="character" w:customStyle="1" w:styleId="Heading2Char">
     <w:name w:val="Heading 2 Char"/>
     <w:basedOn w:val="DefaultParagraphFont"/>
     <w:link w:val="Heading2"/>
     <w:uiPriority w:val="9"/>
     <w:rsid w:val="009843B4"/>
     <w:rPr>
-      <w:rFonts w:asciiTheme="majorHAnsi" w:hAnsiTheme="majorHAnsi" w:eastAsiaTheme="majorEastAsia" w:cstheme="majorBidi"/>
+      <w:rFonts w:asciiTheme="majorHAnsi" w:eastAsiaTheme="majorEastAsia" w:hAnsiTheme="majorHAnsi" w:cstheme="majorBidi"/>
       <w:b/>
       <w:bCs/>
       <w:color w:val="4F81BD" w:themeColor="accent1"/>
@@ -4106,20 +4081,20 @@
       <w:szCs w:val="26"/>
     </w:rPr>
   </w:style>
-  <w:style w:type="character" w:styleId="Heading3Char" w:customStyle="1">
+  <w:style w:type="character" w:customStyle="1" w:styleId="Heading3Char">
     <w:name w:val="Heading 3 Char"/>
     <w:basedOn w:val="DefaultParagraphFont"/>
     <w:link w:val="Heading3"/>
     <w:uiPriority w:val="9"/>
     <w:rsid w:val="009843B4"/>
     <w:rPr>
-      <w:rFonts w:asciiTheme="majorHAnsi" w:hAnsiTheme="majorHAnsi" w:eastAsiaTheme="majorEastAsia" w:cstheme="majorBidi"/>
+      <w:rFonts w:asciiTheme="majorHAnsi" w:eastAsiaTheme="majorEastAsia" w:hAnsiTheme="majorHAnsi" w:cstheme="majorBidi"/>
       <w:b/>
       <w:bCs/>
       <w:color w:val="4F81BD" w:themeColor="accent1"/>
     </w:rPr>
   </w:style>
-  <w:style w:type="paragraph" w:styleId="p1" w:customStyle="1">
+  <w:style w:type="paragraph" w:customStyle="1" w:styleId="p1">
     <w:name w:val="p1"/>
     <w:basedOn w:val="Normal"/>
     <w:rsid w:val="00FD0FC6"/>
@@ -4132,7 +4107,7 @@
       <w:szCs w:val="17"/>
     </w:rPr>
   </w:style>
-  <w:style w:type="paragraph" w:styleId="p2" w:customStyle="1">
+  <w:style w:type="paragraph" w:customStyle="1" w:styleId="p2">
     <w:name w:val="p2"/>
     <w:basedOn w:val="Normal"/>
     <w:rsid w:val="00FD0FC6"/>
@@ -4145,50 +4120,17 @@
       <w:szCs w:val="17"/>
     </w:rPr>
   </w:style>
-  <w:style w:type="character" w:styleId="s1" w:customStyle="1">
+  <w:style w:type="character" w:customStyle="1" w:styleId="s1">
     <w:name w:val="s1"/>
     <w:basedOn w:val="DefaultParagraphFont"/>
     <w:rsid w:val="00FD0FC6"/>
   </w:style>
-  <w:style w:type="character" w:styleId="il" w:customStyle="1">
+  <w:style w:type="character" w:customStyle="1" w:styleId="il">
     <w:name w:val="il"/>
     <w:basedOn w:val="DefaultParagraphFont"/>
     <w:rsid w:val="00292464"/>
   </w:style>
 </w:styles>
-</file>
-
-<file path=word/glossary/document.xml><?xml version="1.0" encoding="utf-8"?>
-<w:glossaryDocument xmlns:w14="http://schemas.microsoft.com/office/word/2010/wordml" xmlns:w="http://schemas.openxmlformats.org/wordprocessingml/2006/main">
-  <w:docParts>
-    <w:docPart>
-      <w:docPartPr>
-        <w:name w:val="DefaultPlaceholder_1081868574"/>
-        <w:category>
-          <w:name w:val="General"/>
-          <w:gallery w:val="placeholder"/>
-        </w:category>
-        <w:types>
-          <w:type w:val="bbPlcHdr"/>
-        </w:types>
-        <w:behaviors>
-          <w:behavior w:val="content"/>
-        </w:behaviors>
-        <w:guid w:val="{c405e53a-9345-485a-8e7a-3b22d51e679b}"/>
-      </w:docPartPr>
-      <w:docPartBody>
-        <w:p>
-          <w:r>
-            <w:rPr>
-              <w:rStyle w:val="PlaceholderText"/>
-            </w:rPr>
-            <w:t/>
-          </w:r>
-        </w:p>
-      </w:docPartBody>
-    </w:docPart>
-  </w:docParts>
-</w:glossaryDocument>
 </file>
 
 <file path=word/theme/theme1.xml><?xml version="1.0" encoding="utf-8"?>
@@ -4481,7 +4423,7 @@
 </file>
 
 <file path=customXml/itemProps1.xml><?xml version="1.0" encoding="utf-8"?>
-<ds:datastoreItem xmlns:ds="http://schemas.openxmlformats.org/officeDocument/2006/customXml" ds:itemID="{E9A234E0-B22F-4547-BD00-B1F25F95F558}">
+<ds:datastoreItem xmlns:ds="http://schemas.openxmlformats.org/officeDocument/2006/customXml" ds:itemID="{5D1A6F1F-9C6F-774F-A4D6-1A837EE063B0}">
   <ds:schemaRefs>
     <ds:schemaRef ds:uri="http://schemas.openxmlformats.org/officeDocument/2006/bibliography"/>
   </ds:schemaRefs>

</xml_diff>

<commit_message>
updating the aracade game doc
</commit_message>
<xml_diff>
--- a/Homework/ArcadeGame/ArcadeGame.docx
+++ b/Homework/ArcadeGame/ArcadeGame.docx
@@ -6,6 +6,8 @@
       <w:pPr>
         <w:pStyle w:val="Title"/>
       </w:pPr>
+      <w:bookmarkStart w:id="0" w:name="_GoBack"/>
+      <w:bookmarkEnd w:id="0"/>
       <w:r>
         <w:t>CSSE220 Joust programming assignment – Team Project</w:t>
       </w:r>
@@ -1156,7 +1158,7 @@
       <w:pPr>
         <w:pStyle w:val="Heading1"/>
       </w:pPr>
-      <w:bookmarkStart w:id="0" w:name="_Toc31376008"/>
+      <w:bookmarkStart w:id="1" w:name="_Toc31376008"/>
       <w:r>
         <w:lastRenderedPageBreak/>
         <w:t>Esse</w:t>
@@ -1164,7 +1166,7 @@
       <w:r>
         <w:t>ntial features of your program</w:t>
       </w:r>
-      <w:bookmarkEnd w:id="0"/>
+      <w:bookmarkEnd w:id="1"/>
     </w:p>
     <w:p>
       <w:r>
@@ -1326,11 +1328,11 @@
       <w:pPr>
         <w:pStyle w:val="Heading2"/>
       </w:pPr>
-      <w:bookmarkStart w:id="1" w:name="_Toc31376009"/>
+      <w:bookmarkStart w:id="2" w:name="_Toc31376009"/>
       <w:r>
         <w:t>Nice features to add</w:t>
       </w:r>
-      <w:bookmarkEnd w:id="1"/>
+      <w:bookmarkEnd w:id="2"/>
     </w:p>
     <w:p>
       <w:r>
@@ -1356,14 +1358,14 @@
       <w:pPr>
         <w:pStyle w:val="Heading3"/>
       </w:pPr>
-      <w:bookmarkStart w:id="2" w:name="_Toc31376010"/>
+      <w:bookmarkStart w:id="3" w:name="_Toc31376010"/>
       <w:r>
         <w:t>Additional featur</w:t>
       </w:r>
       <w:r>
         <w:t>es that you might add include</w:t>
       </w:r>
-      <w:bookmarkEnd w:id="2"/>
+      <w:bookmarkEnd w:id="3"/>
     </w:p>
     <w:p>
       <w:pPr>
@@ -1564,11 +1566,11 @@
       <w:pPr>
         <w:pStyle w:val="Heading1"/>
       </w:pPr>
-      <w:bookmarkStart w:id="3" w:name="_Toc31376011"/>
+      <w:bookmarkStart w:id="4" w:name="_Toc31376011"/>
       <w:r>
         <w:t>Milestones</w:t>
       </w:r>
-      <w:bookmarkEnd w:id="3"/>
+      <w:bookmarkEnd w:id="4"/>
     </w:p>
     <w:p>
       <w:r>
@@ -1601,14 +1603,14 @@
       <w:pPr>
         <w:pStyle w:val="Heading2"/>
       </w:pPr>
-      <w:bookmarkStart w:id="4" w:name="_Toc31376012"/>
+      <w:bookmarkStart w:id="5" w:name="_Toc31376012"/>
       <w:r>
         <w:t>Milestone</w:t>
       </w:r>
       <w:r>
         <w:t xml:space="preserve"> 0: UML Class Diagram</w:t>
       </w:r>
-      <w:bookmarkEnd w:id="4"/>
+      <w:bookmarkEnd w:id="5"/>
     </w:p>
     <w:p>
       <w:r>
@@ -1678,7 +1680,7 @@
       <w:pPr>
         <w:pStyle w:val="Heading2"/>
       </w:pPr>
-      <w:bookmarkStart w:id="5" w:name="_Toc31376013"/>
+      <w:bookmarkStart w:id="6" w:name="_Toc31376013"/>
       <w:r>
         <w:lastRenderedPageBreak/>
         <w:t>Milestone</w:t>
@@ -1695,7 +1697,7 @@
       <w:r>
         <w:t>Levels</w:t>
       </w:r>
-      <w:bookmarkEnd w:id="5"/>
+      <w:bookmarkEnd w:id="6"/>
     </w:p>
     <w:p>
       <w:pPr>
@@ -1725,16 +1727,7 @@
         </w:rPr>
       </w:pPr>
       <w:r>
-        <w:t>A hero that can move left</w:t>
-      </w:r>
-      <w:r>
-        <w:t>/</w:t>
-      </w:r>
-      <w:r>
-        <w:t>right and fly using key presses (arrow keys )</w:t>
-      </w:r>
-      <w:r>
-        <w:t xml:space="preserve"> </w:t>
+        <w:t xml:space="preserve">A hero that can move left/right and fly using key presses (arrow keys ) </w:t>
       </w:r>
     </w:p>
     <w:p>
@@ -1811,14 +1804,14 @@
       <w:pPr>
         <w:pStyle w:val="Heading2"/>
       </w:pPr>
-      <w:bookmarkStart w:id="6" w:name="_Toc31376014"/>
+      <w:bookmarkStart w:id="7" w:name="_Toc31376014"/>
       <w:r>
         <w:t>Milestone</w:t>
       </w:r>
       <w:r>
         <w:t xml:space="preserve"> 2: Monster start</w:t>
       </w:r>
-      <w:bookmarkEnd w:id="6"/>
+      <w:bookmarkEnd w:id="7"/>
     </w:p>
     <w:p>
       <w:pPr>
@@ -2000,14 +1993,14 @@
       <w:pPr>
         <w:pStyle w:val="Heading2"/>
       </w:pPr>
-      <w:bookmarkStart w:id="7" w:name="_Toc31376015"/>
+      <w:bookmarkStart w:id="8" w:name="_Toc31376015"/>
       <w:r>
         <w:t>Milestone</w:t>
       </w:r>
       <w:r>
         <w:t xml:space="preserve"> 3: Collisions</w:t>
       </w:r>
-      <w:bookmarkEnd w:id="7"/>
+      <w:bookmarkEnd w:id="8"/>
     </w:p>
     <w:p>
       <w:pPr>
@@ -2065,7 +2058,7 @@
       <w:pPr>
         <w:pStyle w:val="Heading2"/>
       </w:pPr>
-      <w:bookmarkStart w:id="8" w:name="_Toc31376016"/>
+      <w:bookmarkStart w:id="9" w:name="_Toc31376016"/>
       <w:r>
         <w:t>Milestone</w:t>
       </w:r>
@@ -2081,7 +2074,7 @@
       <w:r>
         <w:t>Extras!</w:t>
       </w:r>
-      <w:bookmarkEnd w:id="8"/>
+      <w:bookmarkEnd w:id="9"/>
     </w:p>
     <w:p>
       <w:pPr>
@@ -2156,11 +2149,11 @@
       <w:pPr>
         <w:pStyle w:val="Heading1"/>
       </w:pPr>
-      <w:bookmarkStart w:id="9" w:name="_Toc31376017"/>
+      <w:bookmarkStart w:id="10" w:name="_Toc31376017"/>
       <w:r>
         <w:t>Code-in-progress</w:t>
       </w:r>
-      <w:bookmarkEnd w:id="9"/>
+      <w:bookmarkEnd w:id="10"/>
     </w:p>
     <w:p>
       <w:r>
@@ -2171,12 +2164,12 @@
       <w:pPr>
         <w:pStyle w:val="Heading1"/>
       </w:pPr>
-      <w:bookmarkStart w:id="10" w:name="_Toc31376018"/>
+      <w:bookmarkStart w:id="11" w:name="_Toc31376018"/>
       <w:r>
         <w:lastRenderedPageBreak/>
         <w:t>Teamwork and grading</w:t>
       </w:r>
-      <w:bookmarkEnd w:id="10"/>
+      <w:bookmarkEnd w:id="11"/>
     </w:p>
     <w:p>
       <w:r>
@@ -2252,11 +2245,11 @@
       <w:pPr>
         <w:pStyle w:val="Heading1"/>
       </w:pPr>
-      <w:bookmarkStart w:id="11" w:name="_Toc31376019"/>
+      <w:bookmarkStart w:id="12" w:name="_Toc31376019"/>
       <w:r>
         <w:t>Style and Correctness</w:t>
       </w:r>
-      <w:bookmarkEnd w:id="11"/>
+      <w:bookmarkEnd w:id="12"/>
     </w:p>
     <w:p>
       <w:r>
@@ -2384,11 +2377,11 @@
       <w:pPr>
         <w:pStyle w:val="Heading1"/>
       </w:pPr>
-      <w:bookmarkStart w:id="12" w:name="_Toc31376020"/>
+      <w:bookmarkStart w:id="13" w:name="_Toc31376020"/>
       <w:r>
         <w:t>Presentation</w:t>
       </w:r>
-      <w:bookmarkEnd w:id="12"/>
+      <w:bookmarkEnd w:id="13"/>
     </w:p>
     <w:p>
       <w:r>
@@ -2478,12 +2471,10 @@
       <w:pPr>
         <w:pStyle w:val="Heading1"/>
       </w:pPr>
-      <w:bookmarkStart w:id="13" w:name="_Toc31376021"/>
+      <w:bookmarkStart w:id="14" w:name="_Toc31376021"/>
       <w:r>
         <w:t>Grade components</w:t>
       </w:r>
-      <w:bookmarkStart w:id="14" w:name="_GoBack"/>
-      <w:bookmarkEnd w:id="13"/>
       <w:bookmarkEnd w:id="14"/>
     </w:p>
     <w:tbl>
@@ -4477,7 +4468,7 @@
 </file>
 
 <file path=customXml/itemProps1.xml><?xml version="1.0" encoding="utf-8"?>
-<ds:datastoreItem xmlns:ds="http://schemas.openxmlformats.org/officeDocument/2006/customXml" ds:itemID="{AE22233A-B58D-48F4-9BCD-83A806615C2D}">
+<ds:datastoreItem xmlns:ds="http://schemas.openxmlformats.org/officeDocument/2006/customXml" ds:itemID="{87A63D28-B505-422F-BB7C-97CCB7C22AB9}">
   <ds:schemaRefs>
     <ds:schemaRef ds:uri="http://schemas.openxmlformats.org/officeDocument/2006/bibliography"/>
   </ds:schemaRefs>

</xml_diff>